<commit_message>
Rest of the problem solutions added in recapping modules
</commit_message>
<xml_diff>
--- a/CheckList - Variable, Array, Condition & Loop.docx
+++ b/CheckList - Variable, Array, Condition & Loop.docx
@@ -386,7 +386,7 @@
           </mc:Choice>
           <mc:Fallback>
             <w:pict>
-              <v:rect w14:anchorId="7D50D0BE" id="Rectangle 4" o:spid="_x0000_s1026" alt="cart" style="width:24pt;height:24pt;visibility:visible;mso-wrap-style:square;mso-left-percent:-10001;mso-top-percent:-10001;mso-position-horizontal:absolute;mso-position-horizontal-relative:char;mso-position-vertical:absolute;mso-position-vertical-relative:line;mso-left-percent:-10001;mso-top-percent:-10001;v-text-anchor:top" o:gfxdata="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" filled="f" stroked="f">
+              <v:rect w14:anchorId="079D540A" id="Rectangle 4" o:spid="_x0000_s1026" alt="cart" style="width:24pt;height:24pt;visibility:visible;mso-wrap-style:square;mso-left-percent:-10001;mso-top-percent:-10001;mso-position-horizontal:absolute;mso-position-horizontal-relative:char;mso-position-vertical:absolute;mso-position-vertical-relative:line;mso-left-percent:-10001;mso-top-percent:-10001;v-text-anchor:top" o:gfxdata="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" filled="f" stroked="f">
                 <o:lock v:ext="edit" aspectratio="t"/>
                 <w10:anchorlock/>
               </v:rect>
@@ -433,7 +433,7 @@
             <wp:extent cx="1428750" cy="1447800"/>
             <wp:effectExtent l="0" t="0" r="0" b="0"/>
             <wp:docPr id="3" name="Picture 3" descr="avatar">
-              <a:hlinkClick xmlns:a="http://schemas.openxmlformats.org/drawingml/2006/main" r:id="rId7"/>
+              <a:hlinkClick xmlns:a="http://schemas.openxmlformats.org/drawingml/2006/main" r:id="rId8"/>
             </wp:docPr>
             <wp:cNvGraphicFramePr>
               <a:graphicFrameLocks xmlns:a="http://schemas.openxmlformats.org/drawingml/2006/main" noChangeAspect="1"/>
@@ -2919,8 +2919,6 @@
           <w:szCs w:val="24"/>
         </w:rPr>
       </w:pPr>
-      <w:bookmarkStart w:id="0" w:name="_GoBack"/>
-      <w:bookmarkEnd w:id="0"/>
       <w:r>
         <w:rPr>
           <w:rFonts w:ascii="Poppins" w:eastAsia="Times New Roman" w:hAnsi="Poppins" w:cs="Times New Roman"/>
@@ -10474,7 +10472,7 @@
           <w:sz w:val="24"/>
           <w:szCs w:val="24"/>
         </w:rPr>
-        <w:t>৬০</w:t>
+        <w:t>৬0000</w:t>
       </w:r>
       <w:r>
         <w:rPr>
@@ -11635,8 +11633,8 @@
         <w:shd w:val="clear" w:color="auto" w:fill="FFFFFF"/>
         <w:spacing w:after="100" w:afterAutospacing="1" w:line="360" w:lineRule="atLeast"/>
         <w:rPr>
-          <w:rFonts w:ascii="Poppins" w:eastAsia="Times New Roman" w:hAnsi="Poppins" w:cs="Times New Roman"/>
-          <w:color w:val="6C6C6C"/>
+          <w:rFonts w:ascii="Nirmala UI" w:eastAsia="Times New Roman" w:hAnsi="Nirmala UI" w:cs="Nirmala UI"/>
+          <w:color w:val="FF0000"/>
           <w:sz w:val="24"/>
           <w:szCs w:val="24"/>
         </w:rPr>
@@ -11644,18 +11642,20 @@
       <w:r>
         <w:rPr>
           <w:rFonts w:ascii="Nirmala UI" w:eastAsia="Times New Roman" w:hAnsi="Nirmala UI" w:cs="Nirmala UI"/>
-          <w:color w:val="6C6C6C"/>
-          <w:sz w:val="24"/>
-          <w:szCs w:val="24"/>
+          <w:color w:val="FF0000"/>
+          <w:sz w:val="24"/>
+          <w:szCs w:val="24"/>
+          <w:highlight w:val="yellow"/>
         </w:rPr>
         <w:t>২৮</w:t>
       </w:r>
       <w:r>
         <w:rPr>
           <w:rFonts w:ascii="Poppins" w:eastAsia="Times New Roman" w:hAnsi="Poppins" w:cs="Times New Roman"/>
-          <w:color w:val="6C6C6C"/>
-          <w:sz w:val="24"/>
-          <w:szCs w:val="24"/>
+          <w:color w:val="FF0000"/>
+          <w:sz w:val="24"/>
+          <w:szCs w:val="24"/>
+          <w:highlight w:val="yellow"/>
         </w:rPr>
         <w:t xml:space="preserve">. </w:t>
       </w:r>
@@ -11663,9 +11663,10 @@
       <w:r>
         <w:rPr>
           <w:rFonts w:ascii="Poppins" w:eastAsia="Times New Roman" w:hAnsi="Poppins" w:cs="Times New Roman"/>
-          <w:color w:val="6C6C6C"/>
-          <w:sz w:val="24"/>
-          <w:szCs w:val="24"/>
+          <w:color w:val="FF0000"/>
+          <w:sz w:val="24"/>
+          <w:szCs w:val="24"/>
+          <w:highlight w:val="yellow"/>
         </w:rPr>
         <w:t>while</w:t>
       </w:r>
@@ -11673,19 +11674,21 @@
       <w:r>
         <w:rPr>
           <w:rFonts w:ascii="Poppins" w:eastAsia="Times New Roman" w:hAnsi="Poppins" w:cs="Times New Roman"/>
-          <w:color w:val="6C6C6C"/>
-          <w:sz w:val="24"/>
-          <w:szCs w:val="24"/>
-        </w:rPr>
-        <w:t xml:space="preserve"> </w:t>
-      </w:r>
-      <w:proofErr w:type="spellStart"/>
-      <w:r>
-        <w:rPr>
-          <w:rFonts w:ascii="Nirmala UI" w:eastAsia="Times New Roman" w:hAnsi="Nirmala UI" w:cs="Nirmala UI"/>
-          <w:color w:val="6C6C6C"/>
-          <w:sz w:val="24"/>
-          <w:szCs w:val="24"/>
+          <w:color w:val="FF0000"/>
+          <w:sz w:val="24"/>
+          <w:szCs w:val="24"/>
+          <w:highlight w:val="yellow"/>
+        </w:rPr>
+        <w:t xml:space="preserve"> </w:t>
+      </w:r>
+      <w:proofErr w:type="spellStart"/>
+      <w:r>
+        <w:rPr>
+          <w:rFonts w:ascii="Nirmala UI" w:eastAsia="Times New Roman" w:hAnsi="Nirmala UI" w:cs="Nirmala UI"/>
+          <w:color w:val="FF0000"/>
+          <w:sz w:val="24"/>
+          <w:szCs w:val="24"/>
+          <w:highlight w:val="yellow"/>
         </w:rPr>
         <w:t>লুপ</w:t>
       </w:r>
@@ -11693,19 +11696,21 @@
       <w:r>
         <w:rPr>
           <w:rFonts w:ascii="Poppins" w:eastAsia="Times New Roman" w:hAnsi="Poppins" w:cs="Times New Roman"/>
-          <w:color w:val="6C6C6C"/>
-          <w:sz w:val="24"/>
-          <w:szCs w:val="24"/>
-        </w:rPr>
-        <w:t xml:space="preserve"> </w:t>
-      </w:r>
-      <w:proofErr w:type="spellStart"/>
-      <w:r>
-        <w:rPr>
-          <w:rFonts w:ascii="Nirmala UI" w:eastAsia="Times New Roman" w:hAnsi="Nirmala UI" w:cs="Nirmala UI"/>
-          <w:color w:val="6C6C6C"/>
-          <w:sz w:val="24"/>
-          <w:szCs w:val="24"/>
+          <w:color w:val="FF0000"/>
+          <w:sz w:val="24"/>
+          <w:szCs w:val="24"/>
+          <w:highlight w:val="yellow"/>
+        </w:rPr>
+        <w:t xml:space="preserve"> </w:t>
+      </w:r>
+      <w:proofErr w:type="spellStart"/>
+      <w:r>
+        <w:rPr>
+          <w:rFonts w:ascii="Nirmala UI" w:eastAsia="Times New Roman" w:hAnsi="Nirmala UI" w:cs="Nirmala UI"/>
+          <w:color w:val="FF0000"/>
+          <w:sz w:val="24"/>
+          <w:szCs w:val="24"/>
+          <w:highlight w:val="yellow"/>
         </w:rPr>
         <w:t>এর</w:t>
       </w:r>
@@ -11713,19 +11718,21 @@
       <w:r>
         <w:rPr>
           <w:rFonts w:ascii="Poppins" w:eastAsia="Times New Roman" w:hAnsi="Poppins" w:cs="Times New Roman"/>
-          <w:color w:val="6C6C6C"/>
-          <w:sz w:val="24"/>
-          <w:szCs w:val="24"/>
-        </w:rPr>
-        <w:t xml:space="preserve"> </w:t>
-      </w:r>
-      <w:proofErr w:type="spellStart"/>
-      <w:r>
-        <w:rPr>
-          <w:rFonts w:ascii="Nirmala UI" w:eastAsia="Times New Roman" w:hAnsi="Nirmala UI" w:cs="Nirmala UI"/>
-          <w:color w:val="6C6C6C"/>
-          <w:sz w:val="24"/>
-          <w:szCs w:val="24"/>
+          <w:color w:val="FF0000"/>
+          <w:sz w:val="24"/>
+          <w:szCs w:val="24"/>
+          <w:highlight w:val="yellow"/>
+        </w:rPr>
+        <w:t xml:space="preserve"> </w:t>
+      </w:r>
+      <w:proofErr w:type="spellStart"/>
+      <w:r>
+        <w:rPr>
+          <w:rFonts w:ascii="Nirmala UI" w:eastAsia="Times New Roman" w:hAnsi="Nirmala UI" w:cs="Nirmala UI"/>
+          <w:color w:val="FF0000"/>
+          <w:sz w:val="24"/>
+          <w:szCs w:val="24"/>
+          <w:highlight w:val="yellow"/>
         </w:rPr>
         <w:t>মধ্যে</w:t>
       </w:r>
@@ -11733,19 +11740,21 @@
       <w:r>
         <w:rPr>
           <w:rFonts w:ascii="Poppins" w:eastAsia="Times New Roman" w:hAnsi="Poppins" w:cs="Times New Roman"/>
-          <w:color w:val="6C6C6C"/>
-          <w:sz w:val="24"/>
-          <w:szCs w:val="24"/>
-        </w:rPr>
-        <w:t xml:space="preserve"> </w:t>
-      </w:r>
-      <w:proofErr w:type="spellStart"/>
-      <w:r>
-        <w:rPr>
-          <w:rFonts w:ascii="Nirmala UI" w:eastAsia="Times New Roman" w:hAnsi="Nirmala UI" w:cs="Nirmala UI"/>
-          <w:color w:val="6C6C6C"/>
-          <w:sz w:val="24"/>
-          <w:szCs w:val="24"/>
+          <w:color w:val="FF0000"/>
+          <w:sz w:val="24"/>
+          <w:szCs w:val="24"/>
+          <w:highlight w:val="yellow"/>
+        </w:rPr>
+        <w:t xml:space="preserve"> </w:t>
+      </w:r>
+      <w:proofErr w:type="spellStart"/>
+      <w:r>
+        <w:rPr>
+          <w:rFonts w:ascii="Nirmala UI" w:eastAsia="Times New Roman" w:hAnsi="Nirmala UI" w:cs="Nirmala UI"/>
+          <w:color w:val="FF0000"/>
+          <w:sz w:val="24"/>
+          <w:szCs w:val="24"/>
+          <w:highlight w:val="yellow"/>
         </w:rPr>
         <w:t>লুপ</w:t>
       </w:r>
@@ -11753,19 +11762,21 @@
       <w:r>
         <w:rPr>
           <w:rFonts w:ascii="Poppins" w:eastAsia="Times New Roman" w:hAnsi="Poppins" w:cs="Times New Roman"/>
-          <w:color w:val="6C6C6C"/>
-          <w:sz w:val="24"/>
-          <w:szCs w:val="24"/>
-        </w:rPr>
-        <w:t xml:space="preserve"> </w:t>
-      </w:r>
-      <w:proofErr w:type="spellStart"/>
-      <w:r>
-        <w:rPr>
-          <w:rFonts w:ascii="Nirmala UI" w:eastAsia="Times New Roman" w:hAnsi="Nirmala UI" w:cs="Nirmala UI"/>
-          <w:color w:val="6C6C6C"/>
-          <w:sz w:val="24"/>
-          <w:szCs w:val="24"/>
+          <w:color w:val="FF0000"/>
+          <w:sz w:val="24"/>
+          <w:szCs w:val="24"/>
+          <w:highlight w:val="yellow"/>
+        </w:rPr>
+        <w:t xml:space="preserve"> </w:t>
+      </w:r>
+      <w:proofErr w:type="spellStart"/>
+      <w:r>
+        <w:rPr>
+          <w:rFonts w:ascii="Nirmala UI" w:eastAsia="Times New Roman" w:hAnsi="Nirmala UI" w:cs="Nirmala UI"/>
+          <w:color w:val="FF0000"/>
+          <w:sz w:val="24"/>
+          <w:szCs w:val="24"/>
+          <w:highlight w:val="yellow"/>
         </w:rPr>
         <w:t>ভেরিয়েবল</w:t>
       </w:r>
@@ -11773,19 +11784,21 @@
       <w:r>
         <w:rPr>
           <w:rFonts w:ascii="Poppins" w:eastAsia="Times New Roman" w:hAnsi="Poppins" w:cs="Times New Roman"/>
-          <w:color w:val="6C6C6C"/>
-          <w:sz w:val="24"/>
-          <w:szCs w:val="24"/>
-        </w:rPr>
-        <w:t xml:space="preserve"> </w:t>
-      </w:r>
-      <w:proofErr w:type="spellStart"/>
-      <w:r>
-        <w:rPr>
-          <w:rFonts w:ascii="Nirmala UI" w:eastAsia="Times New Roman" w:hAnsi="Nirmala UI" w:cs="Nirmala UI"/>
-          <w:color w:val="6C6C6C"/>
-          <w:sz w:val="24"/>
-          <w:szCs w:val="24"/>
+          <w:color w:val="FF0000"/>
+          <w:sz w:val="24"/>
+          <w:szCs w:val="24"/>
+          <w:highlight w:val="yellow"/>
+        </w:rPr>
+        <w:t xml:space="preserve"> </w:t>
+      </w:r>
+      <w:proofErr w:type="spellStart"/>
+      <w:r>
+        <w:rPr>
+          <w:rFonts w:ascii="Nirmala UI" w:eastAsia="Times New Roman" w:hAnsi="Nirmala UI" w:cs="Nirmala UI"/>
+          <w:color w:val="FF0000"/>
+          <w:sz w:val="24"/>
+          <w:szCs w:val="24"/>
+          <w:highlight w:val="yellow"/>
         </w:rPr>
         <w:t>চেইঞ্জ</w:t>
       </w:r>
@@ -11793,19 +11806,21 @@
       <w:r>
         <w:rPr>
           <w:rFonts w:ascii="Poppins" w:eastAsia="Times New Roman" w:hAnsi="Poppins" w:cs="Times New Roman"/>
-          <w:color w:val="6C6C6C"/>
-          <w:sz w:val="24"/>
-          <w:szCs w:val="24"/>
-        </w:rPr>
-        <w:t xml:space="preserve"> </w:t>
-      </w:r>
-      <w:proofErr w:type="spellStart"/>
-      <w:r>
-        <w:rPr>
-          <w:rFonts w:ascii="Nirmala UI" w:eastAsia="Times New Roman" w:hAnsi="Nirmala UI" w:cs="Nirmala UI"/>
-          <w:color w:val="6C6C6C"/>
-          <w:sz w:val="24"/>
-          <w:szCs w:val="24"/>
+          <w:color w:val="FF0000"/>
+          <w:sz w:val="24"/>
+          <w:szCs w:val="24"/>
+          <w:highlight w:val="yellow"/>
+        </w:rPr>
+        <w:t xml:space="preserve"> </w:t>
+      </w:r>
+      <w:proofErr w:type="spellStart"/>
+      <w:r>
+        <w:rPr>
+          <w:rFonts w:ascii="Nirmala UI" w:eastAsia="Times New Roman" w:hAnsi="Nirmala UI" w:cs="Nirmala UI"/>
+          <w:color w:val="FF0000"/>
+          <w:sz w:val="24"/>
+          <w:szCs w:val="24"/>
+          <w:highlight w:val="yellow"/>
         </w:rPr>
         <w:t>না</w:t>
       </w:r>
@@ -11813,19 +11828,21 @@
       <w:r>
         <w:rPr>
           <w:rFonts w:ascii="Poppins" w:eastAsia="Times New Roman" w:hAnsi="Poppins" w:cs="Times New Roman"/>
-          <w:color w:val="6C6C6C"/>
-          <w:sz w:val="24"/>
-          <w:szCs w:val="24"/>
-        </w:rPr>
-        <w:t xml:space="preserve"> </w:t>
-      </w:r>
-      <w:proofErr w:type="spellStart"/>
-      <w:r>
-        <w:rPr>
-          <w:rFonts w:ascii="Nirmala UI" w:eastAsia="Times New Roman" w:hAnsi="Nirmala UI" w:cs="Nirmala UI"/>
-          <w:color w:val="6C6C6C"/>
-          <w:sz w:val="24"/>
-          <w:szCs w:val="24"/>
+          <w:color w:val="FF0000"/>
+          <w:sz w:val="24"/>
+          <w:szCs w:val="24"/>
+          <w:highlight w:val="yellow"/>
+        </w:rPr>
+        <w:t xml:space="preserve"> </w:t>
+      </w:r>
+      <w:proofErr w:type="spellStart"/>
+      <w:r>
+        <w:rPr>
+          <w:rFonts w:ascii="Nirmala UI" w:eastAsia="Times New Roman" w:hAnsi="Nirmala UI" w:cs="Nirmala UI"/>
+          <w:color w:val="FF0000"/>
+          <w:sz w:val="24"/>
+          <w:szCs w:val="24"/>
+          <w:highlight w:val="yellow"/>
         </w:rPr>
         <w:t>করলে</w:t>
       </w:r>
@@ -11833,19 +11850,21 @@
       <w:r>
         <w:rPr>
           <w:rFonts w:ascii="Poppins" w:eastAsia="Times New Roman" w:hAnsi="Poppins" w:cs="Times New Roman"/>
-          <w:color w:val="6C6C6C"/>
-          <w:sz w:val="24"/>
-          <w:szCs w:val="24"/>
-        </w:rPr>
-        <w:t xml:space="preserve"> </w:t>
-      </w:r>
-      <w:proofErr w:type="spellStart"/>
-      <w:r>
-        <w:rPr>
-          <w:rFonts w:ascii="Nirmala UI" w:eastAsia="Times New Roman" w:hAnsi="Nirmala UI" w:cs="Nirmala UI"/>
-          <w:color w:val="6C6C6C"/>
-          <w:sz w:val="24"/>
-          <w:szCs w:val="24"/>
+          <w:color w:val="FF0000"/>
+          <w:sz w:val="24"/>
+          <w:szCs w:val="24"/>
+          <w:highlight w:val="yellow"/>
+        </w:rPr>
+        <w:t xml:space="preserve"> </w:t>
+      </w:r>
+      <w:proofErr w:type="spellStart"/>
+      <w:r>
+        <w:rPr>
+          <w:rFonts w:ascii="Nirmala UI" w:eastAsia="Times New Roman" w:hAnsi="Nirmala UI" w:cs="Nirmala UI"/>
+          <w:color w:val="FF0000"/>
+          <w:sz w:val="24"/>
+          <w:szCs w:val="24"/>
+          <w:highlight w:val="yellow"/>
         </w:rPr>
         <w:t>কি</w:t>
       </w:r>
@@ -11853,19 +11872,21 @@
       <w:r>
         <w:rPr>
           <w:rFonts w:ascii="Poppins" w:eastAsia="Times New Roman" w:hAnsi="Poppins" w:cs="Times New Roman"/>
-          <w:color w:val="6C6C6C"/>
-          <w:sz w:val="24"/>
-          <w:szCs w:val="24"/>
-        </w:rPr>
-        <w:t xml:space="preserve"> </w:t>
-      </w:r>
-      <w:proofErr w:type="spellStart"/>
-      <w:r>
-        <w:rPr>
-          <w:rFonts w:ascii="Nirmala UI" w:eastAsia="Times New Roman" w:hAnsi="Nirmala UI" w:cs="Nirmala UI"/>
-          <w:color w:val="6C6C6C"/>
-          <w:sz w:val="24"/>
-          <w:szCs w:val="24"/>
+          <w:color w:val="FF0000"/>
+          <w:sz w:val="24"/>
+          <w:szCs w:val="24"/>
+          <w:highlight w:val="yellow"/>
+        </w:rPr>
+        <w:t xml:space="preserve"> </w:t>
+      </w:r>
+      <w:proofErr w:type="spellStart"/>
+      <w:r>
+        <w:rPr>
+          <w:rFonts w:ascii="Nirmala UI" w:eastAsia="Times New Roman" w:hAnsi="Nirmala UI" w:cs="Nirmala UI"/>
+          <w:color w:val="FF0000"/>
+          <w:sz w:val="24"/>
+          <w:szCs w:val="24"/>
+          <w:highlight w:val="yellow"/>
         </w:rPr>
         <w:t>সমস্যা</w:t>
       </w:r>
@@ -11873,19 +11894,21 @@
       <w:r>
         <w:rPr>
           <w:rFonts w:ascii="Poppins" w:eastAsia="Times New Roman" w:hAnsi="Poppins" w:cs="Times New Roman"/>
-          <w:color w:val="6C6C6C"/>
-          <w:sz w:val="24"/>
-          <w:szCs w:val="24"/>
-        </w:rPr>
-        <w:t xml:space="preserve"> </w:t>
-      </w:r>
-      <w:proofErr w:type="spellStart"/>
-      <w:r>
-        <w:rPr>
-          <w:rFonts w:ascii="Nirmala UI" w:eastAsia="Times New Roman" w:hAnsi="Nirmala UI" w:cs="Nirmala UI"/>
-          <w:color w:val="6C6C6C"/>
-          <w:sz w:val="24"/>
-          <w:szCs w:val="24"/>
+          <w:color w:val="FF0000"/>
+          <w:sz w:val="24"/>
+          <w:szCs w:val="24"/>
+          <w:highlight w:val="yellow"/>
+        </w:rPr>
+        <w:t xml:space="preserve"> </w:t>
+      </w:r>
+      <w:proofErr w:type="spellStart"/>
+      <w:r>
+        <w:rPr>
+          <w:rFonts w:ascii="Nirmala UI" w:eastAsia="Times New Roman" w:hAnsi="Nirmala UI" w:cs="Nirmala UI"/>
+          <w:color w:val="FF0000"/>
+          <w:sz w:val="24"/>
+          <w:szCs w:val="24"/>
+          <w:highlight w:val="yellow"/>
         </w:rPr>
         <w:t>হয়</w:t>
       </w:r>
@@ -11893,20 +11916,12 @@
       <w:r>
         <w:rPr>
           <w:rFonts w:ascii="Nirmala UI" w:eastAsia="Times New Roman" w:hAnsi="Nirmala UI" w:cs="Nirmala UI"/>
-          <w:color w:val="6C6C6C"/>
-          <w:sz w:val="24"/>
-          <w:szCs w:val="24"/>
+          <w:color w:val="FF0000"/>
+          <w:sz w:val="24"/>
+          <w:szCs w:val="24"/>
+          <w:highlight w:val="yellow"/>
         </w:rPr>
         <w:t>।</w:t>
-      </w:r>
-      <w:r>
-        <w:rPr>
-          <w:rFonts w:ascii="Times New Roman" w:eastAsia="Times New Roman" w:hAnsi="Times New Roman" w:cs="Times New Roman"/>
-          <w:color w:val="6C6C6C"/>
-          <w:sz w:val="24"/>
-          <w:szCs w:val="24"/>
-        </w:rPr>
-        <w:t> </w:t>
       </w:r>
     </w:p>
     <w:p>
@@ -11915,7 +11930,7 @@
         <w:spacing w:after="100" w:afterAutospacing="1" w:line="360" w:lineRule="atLeast"/>
         <w:rPr>
           <w:rFonts w:ascii="Poppins" w:eastAsia="Times New Roman" w:hAnsi="Poppins" w:cs="Times New Roman"/>
-          <w:color w:val="6C6C6C"/>
+          <w:color w:val="FF0000"/>
           <w:sz w:val="24"/>
           <w:szCs w:val="24"/>
         </w:rPr>
@@ -11923,252 +11938,16 @@
       <w:r>
         <w:rPr>
           <w:rFonts w:ascii="Nirmala UI" w:eastAsia="Times New Roman" w:hAnsi="Nirmala UI" w:cs="Nirmala UI"/>
-          <w:color w:val="6C6C6C"/>
-          <w:sz w:val="24"/>
-          <w:szCs w:val="24"/>
-        </w:rPr>
-        <w:t>২৯</w:t>
-      </w:r>
-      <w:r>
-        <w:rPr>
-          <w:rFonts w:ascii="Poppins" w:eastAsia="Times New Roman" w:hAnsi="Poppins" w:cs="Times New Roman"/>
-          <w:color w:val="6C6C6C"/>
-          <w:sz w:val="24"/>
-          <w:szCs w:val="24"/>
-        </w:rPr>
-        <w:t xml:space="preserve">. </w:t>
-      </w:r>
-      <w:proofErr w:type="spellStart"/>
-      <w:r>
-        <w:rPr>
-          <w:rFonts w:ascii="Nirmala UI" w:eastAsia="Times New Roman" w:hAnsi="Nirmala UI" w:cs="Nirmala UI"/>
-          <w:color w:val="6C6C6C"/>
-          <w:sz w:val="24"/>
-          <w:szCs w:val="24"/>
-        </w:rPr>
-        <w:t>একটা</w:t>
-      </w:r>
-      <w:proofErr w:type="spellEnd"/>
-      <w:r>
-        <w:rPr>
-          <w:rFonts w:ascii="Poppins" w:eastAsia="Times New Roman" w:hAnsi="Poppins" w:cs="Times New Roman"/>
-          <w:color w:val="6C6C6C"/>
-          <w:sz w:val="24"/>
-          <w:szCs w:val="24"/>
-        </w:rPr>
-        <w:t xml:space="preserve"> </w:t>
-      </w:r>
-      <w:proofErr w:type="spellStart"/>
-      <w:r>
-        <w:rPr>
-          <w:rFonts w:ascii="Nirmala UI" w:eastAsia="Times New Roman" w:hAnsi="Nirmala UI" w:cs="Nirmala UI"/>
-          <w:color w:val="6C6C6C"/>
-          <w:sz w:val="24"/>
-          <w:szCs w:val="24"/>
-        </w:rPr>
-        <w:t>কোড</w:t>
-      </w:r>
-      <w:proofErr w:type="spellEnd"/>
-      <w:r>
-        <w:rPr>
-          <w:rFonts w:ascii="Poppins" w:eastAsia="Times New Roman" w:hAnsi="Poppins" w:cs="Times New Roman"/>
-          <w:color w:val="6C6C6C"/>
-          <w:sz w:val="24"/>
-          <w:szCs w:val="24"/>
-        </w:rPr>
-        <w:t xml:space="preserve"> </w:t>
-      </w:r>
-      <w:proofErr w:type="spellStart"/>
-      <w:r>
-        <w:rPr>
-          <w:rFonts w:ascii="Nirmala UI" w:eastAsia="Times New Roman" w:hAnsi="Nirmala UI" w:cs="Nirmala UI"/>
-          <w:color w:val="6C6C6C"/>
-          <w:sz w:val="24"/>
-          <w:szCs w:val="24"/>
-        </w:rPr>
-        <w:t>লিখে</w:t>
-      </w:r>
-      <w:proofErr w:type="spellEnd"/>
-      <w:r>
-        <w:rPr>
-          <w:rFonts w:ascii="Poppins" w:eastAsia="Times New Roman" w:hAnsi="Poppins" w:cs="Times New Roman"/>
-          <w:color w:val="6C6C6C"/>
-          <w:sz w:val="24"/>
-          <w:szCs w:val="24"/>
-        </w:rPr>
-        <w:t xml:space="preserve"> </w:t>
-      </w:r>
-      <w:r>
-        <w:rPr>
-          <w:rFonts w:ascii="Nirmala UI" w:eastAsia="Times New Roman" w:hAnsi="Nirmala UI" w:cs="Nirmala UI"/>
-          <w:color w:val="6C6C6C"/>
-          <w:sz w:val="24"/>
-          <w:szCs w:val="24"/>
-        </w:rPr>
-        <w:t>৫৮</w:t>
-      </w:r>
-      <w:r>
-        <w:rPr>
-          <w:rFonts w:ascii="Poppins" w:eastAsia="Times New Roman" w:hAnsi="Poppins" w:cs="Times New Roman"/>
-          <w:color w:val="6C6C6C"/>
-          <w:sz w:val="24"/>
-          <w:szCs w:val="24"/>
-        </w:rPr>
-        <w:t xml:space="preserve"> </w:t>
-      </w:r>
-      <w:proofErr w:type="spellStart"/>
-      <w:r>
-        <w:rPr>
-          <w:rFonts w:ascii="Nirmala UI" w:eastAsia="Times New Roman" w:hAnsi="Nirmala UI" w:cs="Nirmala UI"/>
-          <w:color w:val="6C6C6C"/>
-          <w:sz w:val="24"/>
-          <w:szCs w:val="24"/>
-        </w:rPr>
-        <w:t>থেকে</w:t>
-      </w:r>
-      <w:proofErr w:type="spellEnd"/>
-      <w:r>
-        <w:rPr>
-          <w:rFonts w:ascii="Poppins" w:eastAsia="Times New Roman" w:hAnsi="Poppins" w:cs="Times New Roman"/>
-          <w:color w:val="6C6C6C"/>
-          <w:sz w:val="24"/>
-          <w:szCs w:val="24"/>
-        </w:rPr>
-        <w:t xml:space="preserve"> </w:t>
-      </w:r>
-      <w:r>
-        <w:rPr>
-          <w:rFonts w:ascii="Nirmala UI" w:eastAsia="Times New Roman" w:hAnsi="Nirmala UI" w:cs="Nirmala UI"/>
-          <w:color w:val="6C6C6C"/>
-          <w:sz w:val="24"/>
-          <w:szCs w:val="24"/>
-        </w:rPr>
-        <w:t>৯৮</w:t>
-      </w:r>
-      <w:r>
-        <w:rPr>
-          <w:rFonts w:ascii="Poppins" w:eastAsia="Times New Roman" w:hAnsi="Poppins" w:cs="Times New Roman"/>
-          <w:color w:val="6C6C6C"/>
-          <w:sz w:val="24"/>
-          <w:szCs w:val="24"/>
-        </w:rPr>
-        <w:t xml:space="preserve"> </w:t>
-      </w:r>
-      <w:proofErr w:type="spellStart"/>
-      <w:r>
-        <w:rPr>
-          <w:rFonts w:ascii="Nirmala UI" w:eastAsia="Times New Roman" w:hAnsi="Nirmala UI" w:cs="Nirmala UI"/>
-          <w:color w:val="6C6C6C"/>
-          <w:sz w:val="24"/>
-          <w:szCs w:val="24"/>
-        </w:rPr>
-        <w:t>পর্যন্ত</w:t>
-      </w:r>
-      <w:proofErr w:type="spellEnd"/>
-      <w:r>
-        <w:rPr>
-          <w:rFonts w:ascii="Poppins" w:eastAsia="Times New Roman" w:hAnsi="Poppins" w:cs="Times New Roman"/>
-          <w:color w:val="6C6C6C"/>
-          <w:sz w:val="24"/>
-          <w:szCs w:val="24"/>
-        </w:rPr>
-        <w:t xml:space="preserve"> </w:t>
-      </w:r>
-      <w:proofErr w:type="spellStart"/>
-      <w:r>
-        <w:rPr>
-          <w:rFonts w:ascii="Nirmala UI" w:eastAsia="Times New Roman" w:hAnsi="Nirmala UI" w:cs="Nirmala UI"/>
-          <w:color w:val="6C6C6C"/>
-          <w:sz w:val="24"/>
-          <w:szCs w:val="24"/>
-        </w:rPr>
-        <w:t>যত</w:t>
-      </w:r>
-      <w:proofErr w:type="spellEnd"/>
-      <w:r>
-        <w:rPr>
-          <w:rFonts w:ascii="Poppins" w:eastAsia="Times New Roman" w:hAnsi="Poppins" w:cs="Times New Roman"/>
-          <w:color w:val="6C6C6C"/>
-          <w:sz w:val="24"/>
-          <w:szCs w:val="24"/>
-        </w:rPr>
-        <w:t xml:space="preserve"> </w:t>
-      </w:r>
-      <w:proofErr w:type="spellStart"/>
-      <w:r>
-        <w:rPr>
-          <w:rFonts w:ascii="Nirmala UI" w:eastAsia="Times New Roman" w:hAnsi="Nirmala UI" w:cs="Nirmala UI"/>
-          <w:color w:val="6C6C6C"/>
-          <w:sz w:val="24"/>
-          <w:szCs w:val="24"/>
-        </w:rPr>
-        <w:t>সংখ্যা</w:t>
-      </w:r>
-      <w:proofErr w:type="spellEnd"/>
-      <w:r>
-        <w:rPr>
-          <w:rFonts w:ascii="Poppins" w:eastAsia="Times New Roman" w:hAnsi="Poppins" w:cs="Times New Roman"/>
-          <w:color w:val="6C6C6C"/>
-          <w:sz w:val="24"/>
-          <w:szCs w:val="24"/>
-        </w:rPr>
-        <w:t xml:space="preserve"> </w:t>
-      </w:r>
-      <w:proofErr w:type="spellStart"/>
-      <w:r>
-        <w:rPr>
-          <w:rFonts w:ascii="Nirmala UI" w:eastAsia="Times New Roman" w:hAnsi="Nirmala UI" w:cs="Nirmala UI"/>
-          <w:color w:val="6C6C6C"/>
-          <w:sz w:val="24"/>
-          <w:szCs w:val="24"/>
-        </w:rPr>
-        <w:t>আছে</w:t>
-      </w:r>
-      <w:proofErr w:type="spellEnd"/>
-      <w:r>
-        <w:rPr>
-          <w:rFonts w:ascii="Poppins" w:eastAsia="Times New Roman" w:hAnsi="Poppins" w:cs="Times New Roman"/>
-          <w:color w:val="6C6C6C"/>
-          <w:sz w:val="24"/>
-          <w:szCs w:val="24"/>
-        </w:rPr>
-        <w:t xml:space="preserve"> </w:t>
-      </w:r>
-      <w:proofErr w:type="spellStart"/>
-      <w:r>
-        <w:rPr>
-          <w:rFonts w:ascii="Nirmala UI" w:eastAsia="Times New Roman" w:hAnsi="Nirmala UI" w:cs="Nirmala UI"/>
-          <w:color w:val="6C6C6C"/>
-          <w:sz w:val="24"/>
-          <w:szCs w:val="24"/>
-        </w:rPr>
-        <w:t>সেগুলাকে</w:t>
-      </w:r>
-      <w:proofErr w:type="spellEnd"/>
-      <w:r>
-        <w:rPr>
-          <w:rFonts w:ascii="Poppins" w:eastAsia="Times New Roman" w:hAnsi="Poppins" w:cs="Times New Roman"/>
-          <w:color w:val="6C6C6C"/>
-          <w:sz w:val="24"/>
-          <w:szCs w:val="24"/>
-        </w:rPr>
-        <w:t xml:space="preserve"> </w:t>
-      </w:r>
-      <w:proofErr w:type="spellStart"/>
-      <w:r>
-        <w:rPr>
-          <w:rFonts w:ascii="Nirmala UI" w:eastAsia="Times New Roman" w:hAnsi="Nirmala UI" w:cs="Nirmala UI"/>
-          <w:color w:val="6C6C6C"/>
-          <w:sz w:val="24"/>
-          <w:szCs w:val="24"/>
-        </w:rPr>
-        <w:t>দেখাও</w:t>
-      </w:r>
-      <w:proofErr w:type="spellEnd"/>
+          <w:color w:val="FF0000"/>
+          <w:sz w:val="24"/>
+          <w:szCs w:val="24"/>
+        </w:rPr>
+        <w:t>No 28 needs to address properly</w:t>
+      </w:r>
       <w:r>
         <w:rPr>
           <w:rFonts w:ascii="Times New Roman" w:eastAsia="Times New Roman" w:hAnsi="Times New Roman" w:cs="Times New Roman"/>
-          <w:color w:val="6C6C6C"/>
+          <w:color w:val="FF0000"/>
           <w:sz w:val="24"/>
           <w:szCs w:val="24"/>
         </w:rPr>
@@ -12194,17 +11973,18 @@
           <w:szCs w:val="24"/>
         </w:rPr>
         <w:lastRenderedPageBreak/>
-        <w:t>৩০</w:t>
-      </w:r>
-      <w:r>
-        <w:rPr>
-          <w:rFonts w:ascii="Poppins" w:eastAsia="Times New Roman" w:hAnsi="Poppins" w:cs="Times New Roman"/>
-          <w:color w:val="6C6C6C"/>
-          <w:sz w:val="24"/>
-          <w:szCs w:val="24"/>
-        </w:rPr>
-        <w:t>.</w:t>
-      </w:r>
+        <w:t>২৯</w:t>
+      </w:r>
+      <w:r>
+        <w:rPr>
+          <w:rFonts w:ascii="Poppins" w:eastAsia="Times New Roman" w:hAnsi="Poppins" w:cs="Times New Roman"/>
+          <w:color w:val="6C6C6C"/>
+          <w:sz w:val="24"/>
+          <w:szCs w:val="24"/>
+        </w:rPr>
+        <w:t xml:space="preserve">. </w:t>
+      </w:r>
+      <w:proofErr w:type="spellStart"/>
       <w:r>
         <w:rPr>
           <w:rFonts w:ascii="Nirmala UI" w:eastAsia="Times New Roman" w:hAnsi="Nirmala UI" w:cs="Nirmala UI"/>
@@ -12214,6 +11994,7 @@
         </w:rPr>
         <w:t>একটা</w:t>
       </w:r>
+      <w:proofErr w:type="spellEnd"/>
       <w:r>
         <w:rPr>
           <w:rFonts w:ascii="Poppins" w:eastAsia="Times New Roman" w:hAnsi="Poppins" w:cs="Times New Roman"/>
@@ -12270,7 +12051,7 @@
           <w:sz w:val="24"/>
           <w:szCs w:val="24"/>
         </w:rPr>
-        <w:t>৪১২</w:t>
+        <w:t>৫৮</w:t>
       </w:r>
       <w:r>
         <w:rPr>
@@ -12308,7 +12089,7 @@
           <w:sz w:val="24"/>
           <w:szCs w:val="24"/>
         </w:rPr>
-        <w:t>৪৫৬</w:t>
+        <w:t>৯৮</w:t>
       </w:r>
       <w:r>
         <w:rPr>
@@ -12367,26 +12148,6 @@
           <w:sz w:val="24"/>
           <w:szCs w:val="24"/>
         </w:rPr>
-        <w:t>জোর</w:t>
-      </w:r>
-      <w:proofErr w:type="spellEnd"/>
-      <w:r>
-        <w:rPr>
-          <w:rFonts w:ascii="Poppins" w:eastAsia="Times New Roman" w:hAnsi="Poppins" w:cs="Times New Roman"/>
-          <w:color w:val="6C6C6C"/>
-          <w:sz w:val="24"/>
-          <w:szCs w:val="24"/>
-        </w:rPr>
-        <w:t xml:space="preserve"> </w:t>
-      </w:r>
-      <w:proofErr w:type="spellStart"/>
-      <w:r>
-        <w:rPr>
-          <w:rFonts w:ascii="Nirmala UI" w:eastAsia="Times New Roman" w:hAnsi="Nirmala UI" w:cs="Nirmala UI"/>
-          <w:color w:val="6C6C6C"/>
-          <w:sz w:val="24"/>
-          <w:szCs w:val="24"/>
-        </w:rPr>
         <w:t>সংখ্যা</w:t>
       </w:r>
       <w:proofErr w:type="spellEnd"/>
@@ -12457,7 +12218,7 @@
           <w:sz w:val="24"/>
           <w:szCs w:val="24"/>
         </w:rPr>
-        <w:t>  </w:t>
+        <w:t> </w:t>
       </w:r>
     </w:p>
     <w:p>
@@ -12478,18 +12239,17 @@
           <w:sz w:val="24"/>
           <w:szCs w:val="24"/>
         </w:rPr>
-        <w:t>৩১</w:t>
-      </w:r>
-      <w:r>
-        <w:rPr>
-          <w:rFonts w:ascii="Poppins" w:eastAsia="Times New Roman" w:hAnsi="Poppins" w:cs="Times New Roman"/>
-          <w:color w:val="6C6C6C"/>
-          <w:sz w:val="24"/>
-          <w:szCs w:val="24"/>
-        </w:rPr>
-        <w:t xml:space="preserve">. </w:t>
-      </w:r>
-      <w:proofErr w:type="spellStart"/>
+        <w:t>৩০</w:t>
+      </w:r>
+      <w:r>
+        <w:rPr>
+          <w:rFonts w:ascii="Poppins" w:eastAsia="Times New Roman" w:hAnsi="Poppins" w:cs="Times New Roman"/>
+          <w:color w:val="6C6C6C"/>
+          <w:sz w:val="24"/>
+          <w:szCs w:val="24"/>
+        </w:rPr>
+        <w:t>.</w:t>
+      </w:r>
       <w:r>
         <w:rPr>
           <w:rFonts w:ascii="Nirmala UI" w:eastAsia="Times New Roman" w:hAnsi="Nirmala UI" w:cs="Nirmala UI"/>
@@ -12499,7 +12259,6 @@
         </w:rPr>
         <w:t>একটা</w:t>
       </w:r>
-      <w:proofErr w:type="spellEnd"/>
       <w:r>
         <w:rPr>
           <w:rFonts w:ascii="Poppins" w:eastAsia="Times New Roman" w:hAnsi="Poppins" w:cs="Times New Roman"/>
@@ -12556,7 +12315,7 @@
           <w:sz w:val="24"/>
           <w:szCs w:val="24"/>
         </w:rPr>
-        <w:t>৫৮১</w:t>
+        <w:t>৪১২</w:t>
       </w:r>
       <w:r>
         <w:rPr>
@@ -12594,7 +12353,7 @@
           <w:sz w:val="24"/>
           <w:szCs w:val="24"/>
         </w:rPr>
-        <w:t>৬২৩</w:t>
+        <w:t>৪৫৬</w:t>
       </w:r>
       <w:r>
         <w:rPr>
@@ -12653,7 +12412,7 @@
           <w:sz w:val="24"/>
           <w:szCs w:val="24"/>
         </w:rPr>
-        <w:t>বিজোড়</w:t>
+        <w:t>জোর</w:t>
       </w:r>
       <w:proofErr w:type="spellEnd"/>
       <w:r>
@@ -12743,7 +12502,7 @@
           <w:sz w:val="24"/>
           <w:szCs w:val="24"/>
         </w:rPr>
-        <w:t> </w:t>
+        <w:t>  </w:t>
       </w:r>
     </w:p>
     <w:p>
@@ -12764,106 +12523,262 @@
           <w:sz w:val="24"/>
           <w:szCs w:val="24"/>
         </w:rPr>
-        <w:t>৩২</w:t>
-      </w:r>
-      <w:r>
-        <w:rPr>
-          <w:rFonts w:ascii="Poppins" w:eastAsia="Times New Roman" w:hAnsi="Poppins" w:cs="Times New Roman"/>
-          <w:color w:val="6C6C6C"/>
-          <w:sz w:val="24"/>
-          <w:szCs w:val="24"/>
-        </w:rPr>
-        <w:t xml:space="preserve">.while </w:t>
-      </w:r>
-      <w:proofErr w:type="spellStart"/>
-      <w:r>
-        <w:rPr>
-          <w:rFonts w:ascii="Nirmala UI" w:eastAsia="Times New Roman" w:hAnsi="Nirmala UI" w:cs="Nirmala UI"/>
-          <w:color w:val="6C6C6C"/>
-          <w:sz w:val="24"/>
-          <w:szCs w:val="24"/>
-        </w:rPr>
-        <w:t>আর</w:t>
-      </w:r>
-      <w:proofErr w:type="spellEnd"/>
-      <w:r>
-        <w:rPr>
-          <w:rFonts w:ascii="Poppins" w:eastAsia="Times New Roman" w:hAnsi="Poppins" w:cs="Times New Roman"/>
-          <w:color w:val="6C6C6C"/>
-          <w:sz w:val="24"/>
-          <w:szCs w:val="24"/>
-        </w:rPr>
-        <w:t xml:space="preserve"> for loop </w:t>
-      </w:r>
-      <w:proofErr w:type="spellStart"/>
-      <w:r>
-        <w:rPr>
-          <w:rFonts w:ascii="Nirmala UI" w:eastAsia="Times New Roman" w:hAnsi="Nirmala UI" w:cs="Nirmala UI"/>
-          <w:color w:val="6C6C6C"/>
-          <w:sz w:val="24"/>
-          <w:szCs w:val="24"/>
-        </w:rPr>
-        <w:t>এর</w:t>
-      </w:r>
-      <w:proofErr w:type="spellEnd"/>
-      <w:r>
-        <w:rPr>
-          <w:rFonts w:ascii="Poppins" w:eastAsia="Times New Roman" w:hAnsi="Poppins" w:cs="Times New Roman"/>
-          <w:color w:val="6C6C6C"/>
-          <w:sz w:val="24"/>
-          <w:szCs w:val="24"/>
-        </w:rPr>
-        <w:t xml:space="preserve"> </w:t>
-      </w:r>
-      <w:proofErr w:type="spellStart"/>
-      <w:r>
-        <w:rPr>
-          <w:rFonts w:ascii="Nirmala UI" w:eastAsia="Times New Roman" w:hAnsi="Nirmala UI" w:cs="Nirmala UI"/>
-          <w:color w:val="6C6C6C"/>
-          <w:sz w:val="24"/>
-          <w:szCs w:val="24"/>
-        </w:rPr>
-        <w:t>মধ্যে</w:t>
-      </w:r>
-      <w:proofErr w:type="spellEnd"/>
-      <w:r>
-        <w:rPr>
-          <w:rFonts w:ascii="Poppins" w:eastAsia="Times New Roman" w:hAnsi="Poppins" w:cs="Times New Roman"/>
-          <w:color w:val="6C6C6C"/>
-          <w:sz w:val="24"/>
-          <w:szCs w:val="24"/>
-        </w:rPr>
-        <w:t xml:space="preserve"> </w:t>
-      </w:r>
-      <w:proofErr w:type="spellStart"/>
-      <w:r>
-        <w:rPr>
-          <w:rFonts w:ascii="Nirmala UI" w:eastAsia="Times New Roman" w:hAnsi="Nirmala UI" w:cs="Nirmala UI"/>
-          <w:color w:val="6C6C6C"/>
-          <w:sz w:val="24"/>
-          <w:szCs w:val="24"/>
-        </w:rPr>
-        <w:t>পার্থক্য</w:t>
-      </w:r>
-      <w:proofErr w:type="spellEnd"/>
-      <w:r>
-        <w:rPr>
-          <w:rFonts w:ascii="Poppins" w:eastAsia="Times New Roman" w:hAnsi="Poppins" w:cs="Times New Roman"/>
-          <w:color w:val="6C6C6C"/>
-          <w:sz w:val="24"/>
-          <w:szCs w:val="24"/>
-        </w:rPr>
-        <w:t xml:space="preserve"> </w:t>
-      </w:r>
-      <w:proofErr w:type="spellStart"/>
-      <w:r>
-        <w:rPr>
-          <w:rFonts w:ascii="Nirmala UI" w:eastAsia="Times New Roman" w:hAnsi="Nirmala UI" w:cs="Nirmala UI"/>
-          <w:color w:val="6C6C6C"/>
-          <w:sz w:val="24"/>
-          <w:szCs w:val="24"/>
-        </w:rPr>
-        <w:t>কি</w:t>
+        <w:t>৩১</w:t>
+      </w:r>
+      <w:r>
+        <w:rPr>
+          <w:rFonts w:ascii="Poppins" w:eastAsia="Times New Roman" w:hAnsi="Poppins" w:cs="Times New Roman"/>
+          <w:color w:val="6C6C6C"/>
+          <w:sz w:val="24"/>
+          <w:szCs w:val="24"/>
+        </w:rPr>
+        <w:t xml:space="preserve">. </w:t>
+      </w:r>
+      <w:proofErr w:type="spellStart"/>
+      <w:r>
+        <w:rPr>
+          <w:rFonts w:ascii="Nirmala UI" w:eastAsia="Times New Roman" w:hAnsi="Nirmala UI" w:cs="Nirmala UI"/>
+          <w:color w:val="6C6C6C"/>
+          <w:sz w:val="24"/>
+          <w:szCs w:val="24"/>
+        </w:rPr>
+        <w:t>একটা</w:t>
+      </w:r>
+      <w:proofErr w:type="spellEnd"/>
+      <w:r>
+        <w:rPr>
+          <w:rFonts w:ascii="Poppins" w:eastAsia="Times New Roman" w:hAnsi="Poppins" w:cs="Times New Roman"/>
+          <w:color w:val="6C6C6C"/>
+          <w:sz w:val="24"/>
+          <w:szCs w:val="24"/>
+        </w:rPr>
+        <w:t xml:space="preserve"> </w:t>
+      </w:r>
+      <w:proofErr w:type="spellStart"/>
+      <w:r>
+        <w:rPr>
+          <w:rFonts w:ascii="Nirmala UI" w:eastAsia="Times New Roman" w:hAnsi="Nirmala UI" w:cs="Nirmala UI"/>
+          <w:color w:val="6C6C6C"/>
+          <w:sz w:val="24"/>
+          <w:szCs w:val="24"/>
+        </w:rPr>
+        <w:t>কোড</w:t>
+      </w:r>
+      <w:proofErr w:type="spellEnd"/>
+      <w:r>
+        <w:rPr>
+          <w:rFonts w:ascii="Poppins" w:eastAsia="Times New Roman" w:hAnsi="Poppins" w:cs="Times New Roman"/>
+          <w:color w:val="6C6C6C"/>
+          <w:sz w:val="24"/>
+          <w:szCs w:val="24"/>
+        </w:rPr>
+        <w:t xml:space="preserve"> </w:t>
+      </w:r>
+      <w:proofErr w:type="spellStart"/>
+      <w:r>
+        <w:rPr>
+          <w:rFonts w:ascii="Nirmala UI" w:eastAsia="Times New Roman" w:hAnsi="Nirmala UI" w:cs="Nirmala UI"/>
+          <w:color w:val="6C6C6C"/>
+          <w:sz w:val="24"/>
+          <w:szCs w:val="24"/>
+        </w:rPr>
+        <w:t>লিখে</w:t>
+      </w:r>
+      <w:proofErr w:type="spellEnd"/>
+      <w:r>
+        <w:rPr>
+          <w:rFonts w:ascii="Poppins" w:eastAsia="Times New Roman" w:hAnsi="Poppins" w:cs="Times New Roman"/>
+          <w:color w:val="6C6C6C"/>
+          <w:sz w:val="24"/>
+          <w:szCs w:val="24"/>
+        </w:rPr>
+        <w:t xml:space="preserve"> </w:t>
+      </w:r>
+      <w:r>
+        <w:rPr>
+          <w:rFonts w:ascii="Nirmala UI" w:eastAsia="Times New Roman" w:hAnsi="Nirmala UI" w:cs="Nirmala UI"/>
+          <w:color w:val="6C6C6C"/>
+          <w:sz w:val="24"/>
+          <w:szCs w:val="24"/>
+        </w:rPr>
+        <w:t>৫৮১</w:t>
+      </w:r>
+      <w:r>
+        <w:rPr>
+          <w:rFonts w:ascii="Poppins" w:eastAsia="Times New Roman" w:hAnsi="Poppins" w:cs="Times New Roman"/>
+          <w:color w:val="6C6C6C"/>
+          <w:sz w:val="24"/>
+          <w:szCs w:val="24"/>
+        </w:rPr>
+        <w:t xml:space="preserve"> </w:t>
+      </w:r>
+      <w:proofErr w:type="spellStart"/>
+      <w:r>
+        <w:rPr>
+          <w:rFonts w:ascii="Nirmala UI" w:eastAsia="Times New Roman" w:hAnsi="Nirmala UI" w:cs="Nirmala UI"/>
+          <w:color w:val="6C6C6C"/>
+          <w:sz w:val="24"/>
+          <w:szCs w:val="24"/>
+        </w:rPr>
+        <w:t>থেকে</w:t>
+      </w:r>
+      <w:proofErr w:type="spellEnd"/>
+      <w:r>
+        <w:rPr>
+          <w:rFonts w:ascii="Poppins" w:eastAsia="Times New Roman" w:hAnsi="Poppins" w:cs="Times New Roman"/>
+          <w:color w:val="6C6C6C"/>
+          <w:sz w:val="24"/>
+          <w:szCs w:val="24"/>
+        </w:rPr>
+        <w:t xml:space="preserve"> </w:t>
+      </w:r>
+      <w:r>
+        <w:rPr>
+          <w:rFonts w:ascii="Nirmala UI" w:eastAsia="Times New Roman" w:hAnsi="Nirmala UI" w:cs="Nirmala UI"/>
+          <w:color w:val="6C6C6C"/>
+          <w:sz w:val="24"/>
+          <w:szCs w:val="24"/>
+        </w:rPr>
+        <w:t>৬২৩</w:t>
+      </w:r>
+      <w:r>
+        <w:rPr>
+          <w:rFonts w:ascii="Poppins" w:eastAsia="Times New Roman" w:hAnsi="Poppins" w:cs="Times New Roman"/>
+          <w:color w:val="6C6C6C"/>
+          <w:sz w:val="24"/>
+          <w:szCs w:val="24"/>
+        </w:rPr>
+        <w:t xml:space="preserve"> </w:t>
+      </w:r>
+      <w:proofErr w:type="spellStart"/>
+      <w:r>
+        <w:rPr>
+          <w:rFonts w:ascii="Nirmala UI" w:eastAsia="Times New Roman" w:hAnsi="Nirmala UI" w:cs="Nirmala UI"/>
+          <w:color w:val="6C6C6C"/>
+          <w:sz w:val="24"/>
+          <w:szCs w:val="24"/>
+        </w:rPr>
+        <w:t>পর্যন্ত</w:t>
+      </w:r>
+      <w:proofErr w:type="spellEnd"/>
+      <w:r>
+        <w:rPr>
+          <w:rFonts w:ascii="Poppins" w:eastAsia="Times New Roman" w:hAnsi="Poppins" w:cs="Times New Roman"/>
+          <w:color w:val="6C6C6C"/>
+          <w:sz w:val="24"/>
+          <w:szCs w:val="24"/>
+        </w:rPr>
+        <w:t xml:space="preserve"> </w:t>
+      </w:r>
+      <w:proofErr w:type="spellStart"/>
+      <w:r>
+        <w:rPr>
+          <w:rFonts w:ascii="Nirmala UI" w:eastAsia="Times New Roman" w:hAnsi="Nirmala UI" w:cs="Nirmala UI"/>
+          <w:color w:val="6C6C6C"/>
+          <w:sz w:val="24"/>
+          <w:szCs w:val="24"/>
+        </w:rPr>
+        <w:t>যত</w:t>
+      </w:r>
+      <w:proofErr w:type="spellEnd"/>
+      <w:r>
+        <w:rPr>
+          <w:rFonts w:ascii="Poppins" w:eastAsia="Times New Roman" w:hAnsi="Poppins" w:cs="Times New Roman"/>
+          <w:color w:val="6C6C6C"/>
+          <w:sz w:val="24"/>
+          <w:szCs w:val="24"/>
+        </w:rPr>
+        <w:t xml:space="preserve"> </w:t>
+      </w:r>
+      <w:proofErr w:type="spellStart"/>
+      <w:r>
+        <w:rPr>
+          <w:rFonts w:ascii="Nirmala UI" w:eastAsia="Times New Roman" w:hAnsi="Nirmala UI" w:cs="Nirmala UI"/>
+          <w:color w:val="6C6C6C"/>
+          <w:sz w:val="24"/>
+          <w:szCs w:val="24"/>
+        </w:rPr>
+        <w:t>বিজোড়</w:t>
+      </w:r>
+      <w:proofErr w:type="spellEnd"/>
+      <w:r>
+        <w:rPr>
+          <w:rFonts w:ascii="Poppins" w:eastAsia="Times New Roman" w:hAnsi="Poppins" w:cs="Times New Roman"/>
+          <w:color w:val="6C6C6C"/>
+          <w:sz w:val="24"/>
+          <w:szCs w:val="24"/>
+        </w:rPr>
+        <w:t xml:space="preserve"> </w:t>
+      </w:r>
+      <w:proofErr w:type="spellStart"/>
+      <w:r>
+        <w:rPr>
+          <w:rFonts w:ascii="Nirmala UI" w:eastAsia="Times New Roman" w:hAnsi="Nirmala UI" w:cs="Nirmala UI"/>
+          <w:color w:val="6C6C6C"/>
+          <w:sz w:val="24"/>
+          <w:szCs w:val="24"/>
+        </w:rPr>
+        <w:t>সংখ্যা</w:t>
+      </w:r>
+      <w:proofErr w:type="spellEnd"/>
+      <w:r>
+        <w:rPr>
+          <w:rFonts w:ascii="Poppins" w:eastAsia="Times New Roman" w:hAnsi="Poppins" w:cs="Times New Roman"/>
+          <w:color w:val="6C6C6C"/>
+          <w:sz w:val="24"/>
+          <w:szCs w:val="24"/>
+        </w:rPr>
+        <w:t xml:space="preserve"> </w:t>
+      </w:r>
+      <w:proofErr w:type="spellStart"/>
+      <w:r>
+        <w:rPr>
+          <w:rFonts w:ascii="Nirmala UI" w:eastAsia="Times New Roman" w:hAnsi="Nirmala UI" w:cs="Nirmala UI"/>
+          <w:color w:val="6C6C6C"/>
+          <w:sz w:val="24"/>
+          <w:szCs w:val="24"/>
+        </w:rPr>
+        <w:t>আছে</w:t>
+      </w:r>
+      <w:proofErr w:type="spellEnd"/>
+      <w:r>
+        <w:rPr>
+          <w:rFonts w:ascii="Poppins" w:eastAsia="Times New Roman" w:hAnsi="Poppins" w:cs="Times New Roman"/>
+          <w:color w:val="6C6C6C"/>
+          <w:sz w:val="24"/>
+          <w:szCs w:val="24"/>
+        </w:rPr>
+        <w:t xml:space="preserve"> </w:t>
+      </w:r>
+      <w:proofErr w:type="spellStart"/>
+      <w:r>
+        <w:rPr>
+          <w:rFonts w:ascii="Nirmala UI" w:eastAsia="Times New Roman" w:hAnsi="Nirmala UI" w:cs="Nirmala UI"/>
+          <w:color w:val="6C6C6C"/>
+          <w:sz w:val="24"/>
+          <w:szCs w:val="24"/>
+        </w:rPr>
+        <w:t>সেগুলাকে</w:t>
+      </w:r>
+      <w:proofErr w:type="spellEnd"/>
+      <w:r>
+        <w:rPr>
+          <w:rFonts w:ascii="Poppins" w:eastAsia="Times New Roman" w:hAnsi="Poppins" w:cs="Times New Roman"/>
+          <w:color w:val="6C6C6C"/>
+          <w:sz w:val="24"/>
+          <w:szCs w:val="24"/>
+        </w:rPr>
+        <w:t xml:space="preserve"> </w:t>
+      </w:r>
+      <w:proofErr w:type="spellStart"/>
+      <w:r>
+        <w:rPr>
+          <w:rFonts w:ascii="Nirmala UI" w:eastAsia="Times New Roman" w:hAnsi="Nirmala UI" w:cs="Nirmala UI"/>
+          <w:color w:val="6C6C6C"/>
+          <w:sz w:val="24"/>
+          <w:szCs w:val="24"/>
+        </w:rPr>
+        <w:t>দেখাও</w:t>
       </w:r>
       <w:proofErr w:type="spellEnd"/>
       <w:r>
@@ -12882,7 +12797,7 @@
         <w:spacing w:after="100" w:afterAutospacing="1" w:line="360" w:lineRule="atLeast"/>
         <w:rPr>
           <w:rFonts w:ascii="Poppins" w:eastAsia="Times New Roman" w:hAnsi="Poppins" w:cs="Times New Roman"/>
-          <w:color w:val="6C6C6C"/>
+          <w:color w:val="FF0000"/>
           <w:sz w:val="24"/>
           <w:szCs w:val="24"/>
         </w:rPr>
@@ -12890,357 +12805,53 @@
       <w:r>
         <w:rPr>
           <w:rFonts w:ascii="Nirmala UI" w:eastAsia="Times New Roman" w:hAnsi="Nirmala UI" w:cs="Nirmala UI"/>
-          <w:color w:val="6C6C6C"/>
-          <w:sz w:val="24"/>
-          <w:szCs w:val="24"/>
-        </w:rPr>
-        <w:t>৩৩</w:t>
-      </w:r>
-      <w:r>
-        <w:rPr>
-          <w:rFonts w:ascii="Poppins" w:eastAsia="Times New Roman" w:hAnsi="Poppins" w:cs="Times New Roman"/>
-          <w:color w:val="6C6C6C"/>
-          <w:sz w:val="24"/>
-          <w:szCs w:val="24"/>
-        </w:rPr>
-        <w:t xml:space="preserve"> </w:t>
-      </w:r>
-      <w:proofErr w:type="spellStart"/>
-      <w:r>
-        <w:rPr>
-          <w:rFonts w:ascii="Nirmala UI" w:eastAsia="Times New Roman" w:hAnsi="Nirmala UI" w:cs="Nirmala UI"/>
-          <w:color w:val="6C6C6C"/>
-          <w:sz w:val="24"/>
-          <w:szCs w:val="24"/>
-        </w:rPr>
-        <w:t>তুমি</w:t>
-      </w:r>
-      <w:proofErr w:type="spellEnd"/>
-      <w:r>
-        <w:rPr>
-          <w:rFonts w:ascii="Poppins" w:eastAsia="Times New Roman" w:hAnsi="Poppins" w:cs="Times New Roman"/>
-          <w:color w:val="6C6C6C"/>
-          <w:sz w:val="24"/>
-          <w:szCs w:val="24"/>
-        </w:rPr>
-        <w:t xml:space="preserve"> </w:t>
-      </w:r>
-      <w:proofErr w:type="spellStart"/>
-      <w:r>
-        <w:rPr>
-          <w:rFonts w:ascii="Nirmala UI" w:eastAsia="Times New Roman" w:hAnsi="Nirmala UI" w:cs="Nirmala UI"/>
-          <w:color w:val="6C6C6C"/>
-          <w:sz w:val="24"/>
-          <w:szCs w:val="24"/>
-        </w:rPr>
-        <w:t>এতদিন</w:t>
-      </w:r>
-      <w:proofErr w:type="spellEnd"/>
-      <w:r>
-        <w:rPr>
-          <w:rFonts w:ascii="Poppins" w:eastAsia="Times New Roman" w:hAnsi="Poppins" w:cs="Times New Roman"/>
-          <w:color w:val="6C6C6C"/>
-          <w:sz w:val="24"/>
-          <w:szCs w:val="24"/>
-        </w:rPr>
-        <w:t xml:space="preserve"> </w:t>
-      </w:r>
-      <w:proofErr w:type="spellStart"/>
-      <w:r>
-        <w:rPr>
-          <w:rFonts w:ascii="Nirmala UI" w:eastAsia="Times New Roman" w:hAnsi="Nirmala UI" w:cs="Nirmala UI"/>
-          <w:color w:val="6C6C6C"/>
-          <w:sz w:val="24"/>
-          <w:szCs w:val="24"/>
-        </w:rPr>
-        <w:t>যা</w:t>
-      </w:r>
-      <w:proofErr w:type="spellEnd"/>
-      <w:r>
-        <w:rPr>
-          <w:rFonts w:ascii="Poppins" w:eastAsia="Times New Roman" w:hAnsi="Poppins" w:cs="Times New Roman"/>
-          <w:color w:val="6C6C6C"/>
-          <w:sz w:val="24"/>
-          <w:szCs w:val="24"/>
-        </w:rPr>
-        <w:t xml:space="preserve"> </w:t>
-      </w:r>
-      <w:proofErr w:type="spellStart"/>
-      <w:r>
-        <w:rPr>
-          <w:rFonts w:ascii="Nirmala UI" w:eastAsia="Times New Roman" w:hAnsi="Nirmala UI" w:cs="Nirmala UI"/>
-          <w:color w:val="6C6C6C"/>
-          <w:sz w:val="24"/>
-          <w:szCs w:val="24"/>
-        </w:rPr>
-        <w:t>যা</w:t>
-      </w:r>
-      <w:proofErr w:type="spellEnd"/>
-      <w:r>
-        <w:rPr>
-          <w:rFonts w:ascii="Poppins" w:eastAsia="Times New Roman" w:hAnsi="Poppins" w:cs="Times New Roman"/>
-          <w:color w:val="6C6C6C"/>
-          <w:sz w:val="24"/>
-          <w:szCs w:val="24"/>
-        </w:rPr>
-        <w:t xml:space="preserve"> </w:t>
-      </w:r>
-      <w:proofErr w:type="spellStart"/>
-      <w:r>
-        <w:rPr>
-          <w:rFonts w:ascii="Nirmala UI" w:eastAsia="Times New Roman" w:hAnsi="Nirmala UI" w:cs="Nirmala UI"/>
-          <w:color w:val="6C6C6C"/>
-          <w:sz w:val="24"/>
-          <w:szCs w:val="24"/>
-        </w:rPr>
-        <w:t>জিনিস</w:t>
-      </w:r>
-      <w:proofErr w:type="spellEnd"/>
-      <w:r>
-        <w:rPr>
-          <w:rFonts w:ascii="Poppins" w:eastAsia="Times New Roman" w:hAnsi="Poppins" w:cs="Times New Roman"/>
-          <w:color w:val="6C6C6C"/>
-          <w:sz w:val="24"/>
-          <w:szCs w:val="24"/>
-        </w:rPr>
-        <w:t xml:space="preserve"> </w:t>
-      </w:r>
-      <w:proofErr w:type="spellStart"/>
-      <w:r>
-        <w:rPr>
-          <w:rFonts w:ascii="Nirmala UI" w:eastAsia="Times New Roman" w:hAnsi="Nirmala UI" w:cs="Nirmala UI"/>
-          <w:color w:val="6C6C6C"/>
-          <w:sz w:val="24"/>
-          <w:szCs w:val="24"/>
-        </w:rPr>
-        <w:t>শিখছো</w:t>
-      </w:r>
-      <w:proofErr w:type="spellEnd"/>
-      <w:r>
-        <w:rPr>
-          <w:rFonts w:ascii="Poppins" w:eastAsia="Times New Roman" w:hAnsi="Poppins" w:cs="Times New Roman"/>
-          <w:color w:val="6C6C6C"/>
-          <w:sz w:val="24"/>
-          <w:szCs w:val="24"/>
-        </w:rPr>
-        <w:t xml:space="preserve"> </w:t>
-      </w:r>
-      <w:proofErr w:type="spellStart"/>
-      <w:r>
-        <w:rPr>
-          <w:rFonts w:ascii="Nirmala UI" w:eastAsia="Times New Roman" w:hAnsi="Nirmala UI" w:cs="Nirmala UI"/>
-          <w:color w:val="6C6C6C"/>
-          <w:sz w:val="24"/>
-          <w:szCs w:val="24"/>
-        </w:rPr>
-        <w:t>সেগুলার</w:t>
-      </w:r>
-      <w:proofErr w:type="spellEnd"/>
-      <w:r>
-        <w:rPr>
-          <w:rFonts w:ascii="Poppins" w:eastAsia="Times New Roman" w:hAnsi="Poppins" w:cs="Times New Roman"/>
-          <w:color w:val="6C6C6C"/>
-          <w:sz w:val="24"/>
-          <w:szCs w:val="24"/>
-        </w:rPr>
-        <w:t xml:space="preserve"> </w:t>
-      </w:r>
-      <w:proofErr w:type="spellStart"/>
-      <w:r>
-        <w:rPr>
-          <w:rFonts w:ascii="Nirmala UI" w:eastAsia="Times New Roman" w:hAnsi="Nirmala UI" w:cs="Nirmala UI"/>
-          <w:color w:val="6C6C6C"/>
-          <w:sz w:val="24"/>
-          <w:szCs w:val="24"/>
-        </w:rPr>
-        <w:t>নাম</w:t>
-      </w:r>
-      <w:proofErr w:type="spellEnd"/>
-      <w:r>
-        <w:rPr>
-          <w:rFonts w:ascii="Poppins" w:eastAsia="Times New Roman" w:hAnsi="Poppins" w:cs="Times New Roman"/>
-          <w:color w:val="6C6C6C"/>
-          <w:sz w:val="24"/>
-          <w:szCs w:val="24"/>
-        </w:rPr>
-        <w:t xml:space="preserve"> </w:t>
-      </w:r>
-      <w:proofErr w:type="spellStart"/>
-      <w:r>
-        <w:rPr>
-          <w:rFonts w:ascii="Nirmala UI" w:eastAsia="Times New Roman" w:hAnsi="Nirmala UI" w:cs="Nirmala UI"/>
-          <w:color w:val="6C6C6C"/>
-          <w:sz w:val="24"/>
-          <w:szCs w:val="24"/>
-        </w:rPr>
-        <w:t>দিয়ে</w:t>
-      </w:r>
-      <w:proofErr w:type="spellEnd"/>
-      <w:r>
-        <w:rPr>
-          <w:rFonts w:ascii="Poppins" w:eastAsia="Times New Roman" w:hAnsi="Poppins" w:cs="Times New Roman"/>
-          <w:color w:val="6C6C6C"/>
-          <w:sz w:val="24"/>
-          <w:szCs w:val="24"/>
-        </w:rPr>
-        <w:t xml:space="preserve"> </w:t>
-      </w:r>
-      <w:proofErr w:type="spellStart"/>
-      <w:r>
-        <w:rPr>
-          <w:rFonts w:ascii="Nirmala UI" w:eastAsia="Times New Roman" w:hAnsi="Nirmala UI" w:cs="Nirmala UI"/>
-          <w:color w:val="6C6C6C"/>
-          <w:sz w:val="24"/>
-          <w:szCs w:val="24"/>
-        </w:rPr>
-        <w:t>একটা</w:t>
-      </w:r>
-      <w:proofErr w:type="spellEnd"/>
-      <w:r>
-        <w:rPr>
-          <w:rFonts w:ascii="Poppins" w:eastAsia="Times New Roman" w:hAnsi="Poppins" w:cs="Times New Roman"/>
-          <w:color w:val="6C6C6C"/>
-          <w:sz w:val="24"/>
-          <w:szCs w:val="24"/>
-        </w:rPr>
-        <w:t xml:space="preserve"> array </w:t>
-      </w:r>
-      <w:proofErr w:type="spellStart"/>
-      <w:r>
-        <w:rPr>
-          <w:rFonts w:ascii="Nirmala UI" w:eastAsia="Times New Roman" w:hAnsi="Nirmala UI" w:cs="Nirmala UI"/>
-          <w:color w:val="6C6C6C"/>
-          <w:sz w:val="24"/>
-          <w:szCs w:val="24"/>
-        </w:rPr>
-        <w:t>বানাও</w:t>
-      </w:r>
-      <w:proofErr w:type="spellEnd"/>
-      <w:r>
-        <w:rPr>
-          <w:rFonts w:ascii="Nirmala UI" w:eastAsia="Times New Roman" w:hAnsi="Nirmala UI" w:cs="Nirmala UI"/>
-          <w:color w:val="6C6C6C"/>
-          <w:sz w:val="24"/>
-          <w:szCs w:val="24"/>
-        </w:rPr>
-        <w:t>।</w:t>
-      </w:r>
-      <w:r>
-        <w:rPr>
-          <w:rFonts w:ascii="Poppins" w:eastAsia="Times New Roman" w:hAnsi="Poppins" w:cs="Times New Roman"/>
-          <w:color w:val="6C6C6C"/>
-          <w:sz w:val="24"/>
-          <w:szCs w:val="24"/>
-        </w:rPr>
-        <w:t xml:space="preserve"> </w:t>
-      </w:r>
-      <w:proofErr w:type="spellStart"/>
-      <w:r>
-        <w:rPr>
-          <w:rFonts w:ascii="Nirmala UI" w:eastAsia="Times New Roman" w:hAnsi="Nirmala UI" w:cs="Nirmala UI"/>
-          <w:color w:val="6C6C6C"/>
-          <w:sz w:val="24"/>
-          <w:szCs w:val="24"/>
-        </w:rPr>
-        <w:t>তারপর</w:t>
-      </w:r>
-      <w:proofErr w:type="spellEnd"/>
-      <w:r>
-        <w:rPr>
-          <w:rFonts w:ascii="Poppins" w:eastAsia="Times New Roman" w:hAnsi="Poppins" w:cs="Times New Roman"/>
-          <w:color w:val="6C6C6C"/>
-          <w:sz w:val="24"/>
-          <w:szCs w:val="24"/>
-        </w:rPr>
-        <w:t xml:space="preserve"> </w:t>
-      </w:r>
-      <w:proofErr w:type="spellStart"/>
-      <w:r>
-        <w:rPr>
-          <w:rFonts w:ascii="Nirmala UI" w:eastAsia="Times New Roman" w:hAnsi="Nirmala UI" w:cs="Nirmala UI"/>
-          <w:color w:val="6C6C6C"/>
-          <w:sz w:val="24"/>
-          <w:szCs w:val="24"/>
-        </w:rPr>
-        <w:t>একটা</w:t>
-      </w:r>
-      <w:proofErr w:type="spellEnd"/>
-      <w:r>
-        <w:rPr>
-          <w:rFonts w:ascii="Poppins" w:eastAsia="Times New Roman" w:hAnsi="Poppins" w:cs="Times New Roman"/>
-          <w:color w:val="6C6C6C"/>
-          <w:sz w:val="24"/>
-          <w:szCs w:val="24"/>
-        </w:rPr>
-        <w:t xml:space="preserve"> for </w:t>
-      </w:r>
-      <w:proofErr w:type="spellStart"/>
-      <w:r>
-        <w:rPr>
-          <w:rFonts w:ascii="Nirmala UI" w:eastAsia="Times New Roman" w:hAnsi="Nirmala UI" w:cs="Nirmala UI"/>
-          <w:color w:val="6C6C6C"/>
-          <w:sz w:val="24"/>
-          <w:szCs w:val="24"/>
-        </w:rPr>
-        <w:t>লুপ</w:t>
-      </w:r>
-      <w:proofErr w:type="spellEnd"/>
-      <w:r>
-        <w:rPr>
-          <w:rFonts w:ascii="Poppins" w:eastAsia="Times New Roman" w:hAnsi="Poppins" w:cs="Times New Roman"/>
-          <w:color w:val="6C6C6C"/>
-          <w:sz w:val="24"/>
-          <w:szCs w:val="24"/>
-        </w:rPr>
-        <w:t xml:space="preserve"> </w:t>
-      </w:r>
-      <w:proofErr w:type="spellStart"/>
-      <w:r>
-        <w:rPr>
-          <w:rFonts w:ascii="Nirmala UI" w:eastAsia="Times New Roman" w:hAnsi="Nirmala UI" w:cs="Nirmala UI"/>
-          <w:color w:val="6C6C6C"/>
-          <w:sz w:val="24"/>
-          <w:szCs w:val="24"/>
-        </w:rPr>
-        <w:t>দিয়ে</w:t>
-      </w:r>
-      <w:proofErr w:type="spellEnd"/>
-      <w:r>
-        <w:rPr>
-          <w:rFonts w:ascii="Poppins" w:eastAsia="Times New Roman" w:hAnsi="Poppins" w:cs="Times New Roman"/>
-          <w:color w:val="6C6C6C"/>
-          <w:sz w:val="24"/>
-          <w:szCs w:val="24"/>
-        </w:rPr>
-        <w:t xml:space="preserve"> </w:t>
-      </w:r>
-      <w:proofErr w:type="spellStart"/>
-      <w:r>
-        <w:rPr>
-          <w:rFonts w:ascii="Nirmala UI" w:eastAsia="Times New Roman" w:hAnsi="Nirmala UI" w:cs="Nirmala UI"/>
-          <w:color w:val="6C6C6C"/>
-          <w:sz w:val="24"/>
-          <w:szCs w:val="24"/>
-        </w:rPr>
-        <w:t>সেই</w:t>
-      </w:r>
-      <w:proofErr w:type="spellEnd"/>
-      <w:r>
-        <w:rPr>
-          <w:rFonts w:ascii="Poppins" w:eastAsia="Times New Roman" w:hAnsi="Poppins" w:cs="Times New Roman"/>
-          <w:color w:val="6C6C6C"/>
-          <w:sz w:val="24"/>
-          <w:szCs w:val="24"/>
-        </w:rPr>
-        <w:t xml:space="preserve"> array </w:t>
-      </w:r>
-      <w:proofErr w:type="spellStart"/>
-      <w:r>
-        <w:rPr>
-          <w:rFonts w:ascii="Nirmala UI" w:eastAsia="Times New Roman" w:hAnsi="Nirmala UI" w:cs="Nirmala UI"/>
-          <w:color w:val="6C6C6C"/>
-          <w:sz w:val="24"/>
-          <w:szCs w:val="24"/>
+          <w:color w:val="FF0000"/>
+          <w:sz w:val="24"/>
+          <w:szCs w:val="24"/>
+          <w:highlight w:val="yellow"/>
+        </w:rPr>
+        <w:t>৩২</w:t>
+      </w:r>
+      <w:r>
+        <w:rPr>
+          <w:rFonts w:ascii="Poppins" w:eastAsia="Times New Roman" w:hAnsi="Poppins" w:cs="Times New Roman"/>
+          <w:color w:val="FF0000"/>
+          <w:sz w:val="24"/>
+          <w:szCs w:val="24"/>
+          <w:highlight w:val="yellow"/>
+        </w:rPr>
+        <w:t xml:space="preserve">.while </w:t>
+      </w:r>
+      <w:proofErr w:type="spellStart"/>
+      <w:r>
+        <w:rPr>
+          <w:rFonts w:ascii="Nirmala UI" w:eastAsia="Times New Roman" w:hAnsi="Nirmala UI" w:cs="Nirmala UI"/>
+          <w:color w:val="FF0000"/>
+          <w:sz w:val="24"/>
+          <w:szCs w:val="24"/>
+          <w:highlight w:val="yellow"/>
+        </w:rPr>
+        <w:t>আর</w:t>
+      </w:r>
+      <w:proofErr w:type="spellEnd"/>
+      <w:r>
+        <w:rPr>
+          <w:rFonts w:ascii="Poppins" w:eastAsia="Times New Roman" w:hAnsi="Poppins" w:cs="Times New Roman"/>
+          <w:color w:val="FF0000"/>
+          <w:sz w:val="24"/>
+          <w:szCs w:val="24"/>
+          <w:highlight w:val="yellow"/>
+        </w:rPr>
+        <w:t xml:space="preserve"> for loop </w:t>
+      </w:r>
+      <w:proofErr w:type="spellStart"/>
+      <w:r>
+        <w:rPr>
+          <w:rFonts w:ascii="Nirmala UI" w:eastAsia="Times New Roman" w:hAnsi="Nirmala UI" w:cs="Nirmala UI"/>
+          <w:color w:val="FF0000"/>
+          <w:sz w:val="24"/>
+          <w:szCs w:val="24"/>
+          <w:highlight w:val="yellow"/>
         </w:rPr>
         <w:t>এর</w:t>
       </w:r>
@@ -13248,136 +12859,73 @@
       <w:r>
         <w:rPr>
           <w:rFonts w:ascii="Poppins" w:eastAsia="Times New Roman" w:hAnsi="Poppins" w:cs="Times New Roman"/>
-          <w:color w:val="6C6C6C"/>
-          <w:sz w:val="24"/>
-          <w:szCs w:val="24"/>
-        </w:rPr>
-        <w:t xml:space="preserve"> </w:t>
-      </w:r>
-      <w:proofErr w:type="spellStart"/>
-      <w:r>
-        <w:rPr>
-          <w:rFonts w:ascii="Nirmala UI" w:eastAsia="Times New Roman" w:hAnsi="Nirmala UI" w:cs="Nirmala UI"/>
-          <w:color w:val="6C6C6C"/>
-          <w:sz w:val="24"/>
-          <w:szCs w:val="24"/>
-        </w:rPr>
-        <w:t>সব</w:t>
-      </w:r>
-      <w:proofErr w:type="spellEnd"/>
-      <w:r>
-        <w:rPr>
-          <w:rFonts w:ascii="Poppins" w:eastAsia="Times New Roman" w:hAnsi="Poppins" w:cs="Times New Roman"/>
-          <w:color w:val="6C6C6C"/>
-          <w:sz w:val="24"/>
-          <w:szCs w:val="24"/>
-        </w:rPr>
-        <w:t xml:space="preserve"> </w:t>
-      </w:r>
-      <w:proofErr w:type="spellStart"/>
-      <w:r>
-        <w:rPr>
-          <w:rFonts w:ascii="Nirmala UI" w:eastAsia="Times New Roman" w:hAnsi="Nirmala UI" w:cs="Nirmala UI"/>
-          <w:color w:val="6C6C6C"/>
-          <w:sz w:val="24"/>
-          <w:szCs w:val="24"/>
-        </w:rPr>
-        <w:t>উপাদান</w:t>
-      </w:r>
-      <w:proofErr w:type="spellEnd"/>
-      <w:r>
-        <w:rPr>
-          <w:rFonts w:ascii="Poppins" w:eastAsia="Times New Roman" w:hAnsi="Poppins" w:cs="Times New Roman"/>
-          <w:color w:val="6C6C6C"/>
-          <w:sz w:val="24"/>
-          <w:szCs w:val="24"/>
-        </w:rPr>
-        <w:t xml:space="preserve"> </w:t>
-      </w:r>
-      <w:proofErr w:type="spellStart"/>
-      <w:r>
-        <w:rPr>
-          <w:rFonts w:ascii="Nirmala UI" w:eastAsia="Times New Roman" w:hAnsi="Nirmala UI" w:cs="Nirmala UI"/>
-          <w:color w:val="6C6C6C"/>
-          <w:sz w:val="24"/>
-          <w:szCs w:val="24"/>
-        </w:rPr>
-        <w:t>কে</w:t>
-      </w:r>
-      <w:proofErr w:type="spellEnd"/>
-      <w:r>
-        <w:rPr>
-          <w:rFonts w:ascii="Poppins" w:eastAsia="Times New Roman" w:hAnsi="Poppins" w:cs="Times New Roman"/>
-          <w:color w:val="6C6C6C"/>
-          <w:sz w:val="24"/>
-          <w:szCs w:val="24"/>
-        </w:rPr>
-        <w:t xml:space="preserve"> </w:t>
-      </w:r>
-      <w:proofErr w:type="spellStart"/>
-      <w:r>
-        <w:rPr>
-          <w:rFonts w:ascii="Nirmala UI" w:eastAsia="Times New Roman" w:hAnsi="Nirmala UI" w:cs="Nirmala UI"/>
-          <w:color w:val="6C6C6C"/>
-          <w:sz w:val="24"/>
-          <w:szCs w:val="24"/>
-        </w:rPr>
-        <w:t>আউটপুট</w:t>
-      </w:r>
-      <w:proofErr w:type="spellEnd"/>
-      <w:r>
-        <w:rPr>
-          <w:rFonts w:ascii="Poppins" w:eastAsia="Times New Roman" w:hAnsi="Poppins" w:cs="Times New Roman"/>
-          <w:color w:val="6C6C6C"/>
-          <w:sz w:val="24"/>
-          <w:szCs w:val="24"/>
-        </w:rPr>
-        <w:t xml:space="preserve"> </w:t>
-      </w:r>
-      <w:proofErr w:type="spellStart"/>
-      <w:r>
-        <w:rPr>
-          <w:rFonts w:ascii="Nirmala UI" w:eastAsia="Times New Roman" w:hAnsi="Nirmala UI" w:cs="Nirmala UI"/>
-          <w:color w:val="6C6C6C"/>
-          <w:sz w:val="24"/>
-          <w:szCs w:val="24"/>
-        </w:rPr>
-        <w:t>হিসেবে</w:t>
-      </w:r>
-      <w:proofErr w:type="spellEnd"/>
-      <w:r>
-        <w:rPr>
-          <w:rFonts w:ascii="Poppins" w:eastAsia="Times New Roman" w:hAnsi="Poppins" w:cs="Times New Roman"/>
-          <w:color w:val="6C6C6C"/>
-          <w:sz w:val="24"/>
-          <w:szCs w:val="24"/>
-        </w:rPr>
-        <w:t xml:space="preserve"> </w:t>
-      </w:r>
-      <w:proofErr w:type="spellStart"/>
-      <w:r>
-        <w:rPr>
-          <w:rFonts w:ascii="Nirmala UI" w:eastAsia="Times New Roman" w:hAnsi="Nirmala UI" w:cs="Nirmala UI"/>
-          <w:color w:val="6C6C6C"/>
-          <w:sz w:val="24"/>
-          <w:szCs w:val="24"/>
-        </w:rPr>
-        <w:t>দেখাও</w:t>
-      </w:r>
-      <w:proofErr w:type="spellEnd"/>
-      <w:r>
-        <w:rPr>
-          <w:rFonts w:ascii="Nirmala UI" w:eastAsia="Times New Roman" w:hAnsi="Nirmala UI" w:cs="Nirmala UI"/>
-          <w:color w:val="6C6C6C"/>
-          <w:sz w:val="24"/>
-          <w:szCs w:val="24"/>
-        </w:rPr>
-        <w:t>।</w:t>
-      </w:r>
+          <w:color w:val="FF0000"/>
+          <w:sz w:val="24"/>
+          <w:szCs w:val="24"/>
+          <w:highlight w:val="yellow"/>
+        </w:rPr>
+        <w:t xml:space="preserve"> </w:t>
+      </w:r>
+      <w:proofErr w:type="spellStart"/>
+      <w:r>
+        <w:rPr>
+          <w:rFonts w:ascii="Nirmala UI" w:eastAsia="Times New Roman" w:hAnsi="Nirmala UI" w:cs="Nirmala UI"/>
+          <w:color w:val="FF0000"/>
+          <w:sz w:val="24"/>
+          <w:szCs w:val="24"/>
+          <w:highlight w:val="yellow"/>
+        </w:rPr>
+        <w:t>মধ্যে</w:t>
+      </w:r>
+      <w:proofErr w:type="spellEnd"/>
+      <w:r>
+        <w:rPr>
+          <w:rFonts w:ascii="Poppins" w:eastAsia="Times New Roman" w:hAnsi="Poppins" w:cs="Times New Roman"/>
+          <w:color w:val="FF0000"/>
+          <w:sz w:val="24"/>
+          <w:szCs w:val="24"/>
+          <w:highlight w:val="yellow"/>
+        </w:rPr>
+        <w:t xml:space="preserve"> </w:t>
+      </w:r>
+      <w:proofErr w:type="spellStart"/>
+      <w:r>
+        <w:rPr>
+          <w:rFonts w:ascii="Nirmala UI" w:eastAsia="Times New Roman" w:hAnsi="Nirmala UI" w:cs="Nirmala UI"/>
+          <w:color w:val="FF0000"/>
+          <w:sz w:val="24"/>
+          <w:szCs w:val="24"/>
+          <w:highlight w:val="yellow"/>
+        </w:rPr>
+        <w:t>পার্থক্য</w:t>
+      </w:r>
+      <w:proofErr w:type="spellEnd"/>
+      <w:r>
+        <w:rPr>
+          <w:rFonts w:ascii="Poppins" w:eastAsia="Times New Roman" w:hAnsi="Poppins" w:cs="Times New Roman"/>
+          <w:color w:val="FF0000"/>
+          <w:sz w:val="24"/>
+          <w:szCs w:val="24"/>
+          <w:highlight w:val="yellow"/>
+        </w:rPr>
+        <w:t xml:space="preserve"> </w:t>
+      </w:r>
+      <w:proofErr w:type="spellStart"/>
+      <w:r>
+        <w:rPr>
+          <w:rFonts w:ascii="Nirmala UI" w:eastAsia="Times New Roman" w:hAnsi="Nirmala UI" w:cs="Nirmala UI"/>
+          <w:color w:val="FF0000"/>
+          <w:sz w:val="24"/>
+          <w:szCs w:val="24"/>
+          <w:highlight w:val="yellow"/>
+        </w:rPr>
+        <w:t>কি</w:t>
+      </w:r>
+      <w:proofErr w:type="spellEnd"/>
       <w:r>
         <w:rPr>
           <w:rFonts w:ascii="Times New Roman" w:eastAsia="Times New Roman" w:hAnsi="Times New Roman" w:cs="Times New Roman"/>
-          <w:color w:val="6C6C6C"/>
+          <w:color w:val="FF0000"/>
           <w:sz w:val="24"/>
           <w:szCs w:val="24"/>
         </w:rPr>
@@ -13402,16 +12950,16 @@
           <w:sz w:val="24"/>
           <w:szCs w:val="24"/>
         </w:rPr>
-        <w:t>৩৪</w:t>
-      </w:r>
-      <w:r>
-        <w:rPr>
-          <w:rFonts w:ascii="Poppins" w:eastAsia="Times New Roman" w:hAnsi="Poppins" w:cs="Times New Roman"/>
-          <w:color w:val="6C6C6C"/>
-          <w:sz w:val="24"/>
-          <w:szCs w:val="24"/>
-        </w:rPr>
-        <w:t xml:space="preserve">. </w:t>
+        <w:t>৩৩</w:t>
+      </w:r>
+      <w:r>
+        <w:rPr>
+          <w:rFonts w:ascii="Poppins" w:eastAsia="Times New Roman" w:hAnsi="Poppins" w:cs="Times New Roman"/>
+          <w:color w:val="6C6C6C"/>
+          <w:sz w:val="24"/>
+          <w:szCs w:val="24"/>
+        </w:rPr>
+        <w:t xml:space="preserve"> </w:t>
       </w:r>
       <w:proofErr w:type="spellStart"/>
       <w:r>
@@ -13461,147 +13009,67 @@
           <w:sz w:val="24"/>
           <w:szCs w:val="24"/>
         </w:rPr>
-        <w:t>পর্যন্ত</w:t>
-      </w:r>
-      <w:proofErr w:type="spellEnd"/>
-      <w:r>
-        <w:rPr>
-          <w:rFonts w:ascii="Poppins" w:eastAsia="Times New Roman" w:hAnsi="Poppins" w:cs="Times New Roman"/>
-          <w:color w:val="6C6C6C"/>
-          <w:sz w:val="24"/>
-          <w:szCs w:val="24"/>
-        </w:rPr>
-        <w:t xml:space="preserve"> </w:t>
-      </w:r>
-      <w:proofErr w:type="spellStart"/>
-      <w:r>
-        <w:rPr>
-          <w:rFonts w:ascii="Nirmala UI" w:eastAsia="Times New Roman" w:hAnsi="Nirmala UI" w:cs="Nirmala UI"/>
-          <w:color w:val="6C6C6C"/>
-          <w:sz w:val="24"/>
-          <w:szCs w:val="24"/>
-        </w:rPr>
-        <w:t>যে</w:t>
-      </w:r>
-      <w:proofErr w:type="spellEnd"/>
-      <w:r>
-        <w:rPr>
-          <w:rFonts w:ascii="Poppins" w:eastAsia="Times New Roman" w:hAnsi="Poppins" w:cs="Times New Roman"/>
-          <w:color w:val="6C6C6C"/>
-          <w:sz w:val="24"/>
-          <w:szCs w:val="24"/>
-        </w:rPr>
-        <w:t xml:space="preserve"> </w:t>
-      </w:r>
-      <w:proofErr w:type="spellStart"/>
-      <w:r>
-        <w:rPr>
-          <w:rFonts w:ascii="Nirmala UI" w:eastAsia="Times New Roman" w:hAnsi="Nirmala UI" w:cs="Nirmala UI"/>
-          <w:color w:val="6C6C6C"/>
-          <w:sz w:val="24"/>
-          <w:szCs w:val="24"/>
-        </w:rPr>
-        <w:t>যে</w:t>
-      </w:r>
-      <w:proofErr w:type="spellEnd"/>
-      <w:r>
-        <w:rPr>
-          <w:rFonts w:ascii="Poppins" w:eastAsia="Times New Roman" w:hAnsi="Poppins" w:cs="Times New Roman"/>
-          <w:color w:val="6C6C6C"/>
-          <w:sz w:val="24"/>
-          <w:szCs w:val="24"/>
-        </w:rPr>
-        <w:t xml:space="preserve"> </w:t>
-      </w:r>
-      <w:proofErr w:type="spellStart"/>
-      <w:r>
-        <w:rPr>
-          <w:rFonts w:ascii="Nirmala UI" w:eastAsia="Times New Roman" w:hAnsi="Nirmala UI" w:cs="Nirmala UI"/>
-          <w:color w:val="6C6C6C"/>
-          <w:sz w:val="24"/>
-          <w:szCs w:val="24"/>
-        </w:rPr>
-        <w:t>মডেলের</w:t>
-      </w:r>
-      <w:proofErr w:type="spellEnd"/>
-      <w:r>
-        <w:rPr>
-          <w:rFonts w:ascii="Poppins" w:eastAsia="Times New Roman" w:hAnsi="Poppins" w:cs="Times New Roman"/>
-          <w:color w:val="6C6C6C"/>
-          <w:sz w:val="24"/>
-          <w:szCs w:val="24"/>
-        </w:rPr>
-        <w:t xml:space="preserve"> </w:t>
-      </w:r>
-      <w:proofErr w:type="spellStart"/>
-      <w:r>
-        <w:rPr>
-          <w:rFonts w:ascii="Nirmala UI" w:eastAsia="Times New Roman" w:hAnsi="Nirmala UI" w:cs="Nirmala UI"/>
-          <w:color w:val="6C6C6C"/>
-          <w:sz w:val="24"/>
-          <w:szCs w:val="24"/>
-        </w:rPr>
-        <w:t>মোবাইল</w:t>
-      </w:r>
-      <w:proofErr w:type="spellEnd"/>
-      <w:r>
-        <w:rPr>
-          <w:rFonts w:ascii="Poppins" w:eastAsia="Times New Roman" w:hAnsi="Poppins" w:cs="Times New Roman"/>
-          <w:color w:val="6C6C6C"/>
-          <w:sz w:val="24"/>
-          <w:szCs w:val="24"/>
-        </w:rPr>
-        <w:t xml:space="preserve"> </w:t>
-      </w:r>
-      <w:proofErr w:type="spellStart"/>
-      <w:r>
-        <w:rPr>
-          <w:rFonts w:ascii="Nirmala UI" w:eastAsia="Times New Roman" w:hAnsi="Nirmala UI" w:cs="Nirmala UI"/>
-          <w:color w:val="6C6C6C"/>
-          <w:sz w:val="24"/>
-          <w:szCs w:val="24"/>
-        </w:rPr>
-        <w:t>ফোন</w:t>
-      </w:r>
-      <w:proofErr w:type="spellEnd"/>
-      <w:r>
-        <w:rPr>
-          <w:rFonts w:ascii="Poppins" w:eastAsia="Times New Roman" w:hAnsi="Poppins" w:cs="Times New Roman"/>
-          <w:color w:val="6C6C6C"/>
-          <w:sz w:val="24"/>
-          <w:szCs w:val="24"/>
-        </w:rPr>
-        <w:t xml:space="preserve"> </w:t>
-      </w:r>
-      <w:proofErr w:type="spellStart"/>
-      <w:r>
-        <w:rPr>
-          <w:rFonts w:ascii="Nirmala UI" w:eastAsia="Times New Roman" w:hAnsi="Nirmala UI" w:cs="Nirmala UI"/>
-          <w:color w:val="6C6C6C"/>
-          <w:sz w:val="24"/>
-          <w:szCs w:val="24"/>
-        </w:rPr>
-        <w:t>ইউজ</w:t>
-      </w:r>
-      <w:proofErr w:type="spellEnd"/>
-      <w:r>
-        <w:rPr>
-          <w:rFonts w:ascii="Poppins" w:eastAsia="Times New Roman" w:hAnsi="Poppins" w:cs="Times New Roman"/>
-          <w:color w:val="6C6C6C"/>
-          <w:sz w:val="24"/>
-          <w:szCs w:val="24"/>
-        </w:rPr>
-        <w:t xml:space="preserve"> </w:t>
-      </w:r>
-      <w:proofErr w:type="spellStart"/>
-      <w:r>
-        <w:rPr>
-          <w:rFonts w:ascii="Nirmala UI" w:eastAsia="Times New Roman" w:hAnsi="Nirmala UI" w:cs="Nirmala UI"/>
-          <w:color w:val="6C6C6C"/>
-          <w:sz w:val="24"/>
-          <w:szCs w:val="24"/>
-        </w:rPr>
-        <w:t>করেছো</w:t>
+        <w:t>যা</w:t>
+      </w:r>
+      <w:proofErr w:type="spellEnd"/>
+      <w:r>
+        <w:rPr>
+          <w:rFonts w:ascii="Poppins" w:eastAsia="Times New Roman" w:hAnsi="Poppins" w:cs="Times New Roman"/>
+          <w:color w:val="6C6C6C"/>
+          <w:sz w:val="24"/>
+          <w:szCs w:val="24"/>
+        </w:rPr>
+        <w:t xml:space="preserve"> </w:t>
+      </w:r>
+      <w:proofErr w:type="spellStart"/>
+      <w:r>
+        <w:rPr>
+          <w:rFonts w:ascii="Nirmala UI" w:eastAsia="Times New Roman" w:hAnsi="Nirmala UI" w:cs="Nirmala UI"/>
+          <w:color w:val="6C6C6C"/>
+          <w:sz w:val="24"/>
+          <w:szCs w:val="24"/>
+        </w:rPr>
+        <w:t>যা</w:t>
+      </w:r>
+      <w:proofErr w:type="spellEnd"/>
+      <w:r>
+        <w:rPr>
+          <w:rFonts w:ascii="Poppins" w:eastAsia="Times New Roman" w:hAnsi="Poppins" w:cs="Times New Roman"/>
+          <w:color w:val="6C6C6C"/>
+          <w:sz w:val="24"/>
+          <w:szCs w:val="24"/>
+        </w:rPr>
+        <w:t xml:space="preserve"> </w:t>
+      </w:r>
+      <w:proofErr w:type="spellStart"/>
+      <w:r>
+        <w:rPr>
+          <w:rFonts w:ascii="Nirmala UI" w:eastAsia="Times New Roman" w:hAnsi="Nirmala UI" w:cs="Nirmala UI"/>
+          <w:color w:val="6C6C6C"/>
+          <w:sz w:val="24"/>
+          <w:szCs w:val="24"/>
+        </w:rPr>
+        <w:t>জিনিস</w:t>
+      </w:r>
+      <w:proofErr w:type="spellEnd"/>
+      <w:r>
+        <w:rPr>
+          <w:rFonts w:ascii="Poppins" w:eastAsia="Times New Roman" w:hAnsi="Poppins" w:cs="Times New Roman"/>
+          <w:color w:val="6C6C6C"/>
+          <w:sz w:val="24"/>
+          <w:szCs w:val="24"/>
+        </w:rPr>
+        <w:t xml:space="preserve"> </w:t>
+      </w:r>
+      <w:proofErr w:type="spellStart"/>
+      <w:r>
+        <w:rPr>
+          <w:rFonts w:ascii="Nirmala UI" w:eastAsia="Times New Roman" w:hAnsi="Nirmala UI" w:cs="Nirmala UI"/>
+          <w:color w:val="6C6C6C"/>
+          <w:sz w:val="24"/>
+          <w:szCs w:val="24"/>
+        </w:rPr>
+        <w:t>শিখছো</w:t>
       </w:r>
       <w:proofErr w:type="spellEnd"/>
       <w:r>
@@ -13760,7 +13228,7 @@
           <w:sz w:val="24"/>
           <w:szCs w:val="24"/>
         </w:rPr>
-        <w:t xml:space="preserve"> while </w:t>
+        <w:t xml:space="preserve"> for </w:t>
       </w:r>
       <w:proofErr w:type="spellStart"/>
       <w:r>
@@ -13850,6 +13318,26 @@
           <w:sz w:val="24"/>
           <w:szCs w:val="24"/>
         </w:rPr>
+        <w:t>সব</w:t>
+      </w:r>
+      <w:proofErr w:type="spellEnd"/>
+      <w:r>
+        <w:rPr>
+          <w:rFonts w:ascii="Poppins" w:eastAsia="Times New Roman" w:hAnsi="Poppins" w:cs="Times New Roman"/>
+          <w:color w:val="6C6C6C"/>
+          <w:sz w:val="24"/>
+          <w:szCs w:val="24"/>
+        </w:rPr>
+        <w:t xml:space="preserve"> </w:t>
+      </w:r>
+      <w:proofErr w:type="spellStart"/>
+      <w:r>
+        <w:rPr>
+          <w:rFonts w:ascii="Nirmala UI" w:eastAsia="Times New Roman" w:hAnsi="Nirmala UI" w:cs="Nirmala UI"/>
+          <w:color w:val="6C6C6C"/>
+          <w:sz w:val="24"/>
+          <w:szCs w:val="24"/>
+        </w:rPr>
         <w:t>উপাদান</w:t>
       </w:r>
       <w:proofErr w:type="spellEnd"/>
@@ -13870,67 +13358,7 @@
           <w:sz w:val="24"/>
           <w:szCs w:val="24"/>
         </w:rPr>
-        <w:t>গুলা</w:t>
-      </w:r>
-      <w:proofErr w:type="spellEnd"/>
-      <w:r>
-        <w:rPr>
-          <w:rFonts w:ascii="Poppins" w:eastAsia="Times New Roman" w:hAnsi="Poppins" w:cs="Times New Roman"/>
-          <w:color w:val="6C6C6C"/>
-          <w:sz w:val="24"/>
-          <w:szCs w:val="24"/>
-        </w:rPr>
-        <w:t xml:space="preserve"> </w:t>
-      </w:r>
-      <w:proofErr w:type="spellStart"/>
-      <w:r>
-        <w:rPr>
-          <w:rFonts w:ascii="Nirmala UI" w:eastAsia="Times New Roman" w:hAnsi="Nirmala UI" w:cs="Nirmala UI"/>
-          <w:color w:val="6C6C6C"/>
-          <w:sz w:val="24"/>
-          <w:szCs w:val="24"/>
-        </w:rPr>
-        <w:t>একটা</w:t>
-      </w:r>
-      <w:proofErr w:type="spellEnd"/>
-      <w:r>
-        <w:rPr>
-          <w:rFonts w:ascii="Poppins" w:eastAsia="Times New Roman" w:hAnsi="Poppins" w:cs="Times New Roman"/>
-          <w:color w:val="6C6C6C"/>
-          <w:sz w:val="24"/>
-          <w:szCs w:val="24"/>
-        </w:rPr>
-        <w:t xml:space="preserve"> </w:t>
-      </w:r>
-      <w:proofErr w:type="spellStart"/>
-      <w:r>
-        <w:rPr>
-          <w:rFonts w:ascii="Nirmala UI" w:eastAsia="Times New Roman" w:hAnsi="Nirmala UI" w:cs="Nirmala UI"/>
-          <w:color w:val="6C6C6C"/>
-          <w:sz w:val="24"/>
-          <w:szCs w:val="24"/>
-        </w:rPr>
-        <w:t>একটা</w:t>
-      </w:r>
-      <w:proofErr w:type="spellEnd"/>
-      <w:r>
-        <w:rPr>
-          <w:rFonts w:ascii="Poppins" w:eastAsia="Times New Roman" w:hAnsi="Poppins" w:cs="Times New Roman"/>
-          <w:color w:val="6C6C6C"/>
-          <w:sz w:val="24"/>
-          <w:szCs w:val="24"/>
-        </w:rPr>
-        <w:t xml:space="preserve"> </w:t>
-      </w:r>
-      <w:proofErr w:type="spellStart"/>
-      <w:r>
-        <w:rPr>
-          <w:rFonts w:ascii="Nirmala UI" w:eastAsia="Times New Roman" w:hAnsi="Nirmala UI" w:cs="Nirmala UI"/>
-          <w:color w:val="6C6C6C"/>
-          <w:sz w:val="24"/>
-          <w:szCs w:val="24"/>
-        </w:rPr>
-        <w:t>করে</w:t>
+        <w:t>কে</w:t>
       </w:r>
       <w:proofErr w:type="spellEnd"/>
       <w:r>
@@ -13993,6 +13421,15 @@
         <w:t>দেখাও</w:t>
       </w:r>
       <w:proofErr w:type="spellEnd"/>
+      <w:r>
+        <w:rPr>
+          <w:rFonts w:ascii="Nirmala UI" w:eastAsia="Times New Roman" w:hAnsi="Nirmala UI" w:cs="Nirmala UI"/>
+          <w:color w:val="6C6C6C"/>
+          <w:sz w:val="24"/>
+          <w:szCs w:val="24"/>
+        </w:rPr>
+        <w:t>।</w:t>
+      </w:r>
       <w:r>
         <w:rPr>
           <w:rFonts w:ascii="Times New Roman" w:eastAsia="Times New Roman" w:hAnsi="Times New Roman" w:cs="Times New Roman"/>
@@ -14014,6 +13451,627 @@
           <w:szCs w:val="24"/>
         </w:rPr>
       </w:pPr>
+      <w:bookmarkStart w:id="0" w:name="_GoBack"/>
+      <w:r>
+        <w:rPr>
+          <w:rFonts w:ascii="Nirmala UI" w:eastAsia="Times New Roman" w:hAnsi="Nirmala UI" w:cs="Nirmala UI"/>
+          <w:color w:val="6C6C6C"/>
+          <w:sz w:val="24"/>
+          <w:szCs w:val="24"/>
+        </w:rPr>
+        <w:t>৩৪</w:t>
+      </w:r>
+      <w:r>
+        <w:rPr>
+          <w:rFonts w:ascii="Poppins" w:eastAsia="Times New Roman" w:hAnsi="Poppins" w:cs="Times New Roman"/>
+          <w:color w:val="6C6C6C"/>
+          <w:sz w:val="24"/>
+          <w:szCs w:val="24"/>
+        </w:rPr>
+        <w:t xml:space="preserve">. </w:t>
+      </w:r>
+      <w:proofErr w:type="spellStart"/>
+      <w:r>
+        <w:rPr>
+          <w:rFonts w:ascii="Nirmala UI" w:eastAsia="Times New Roman" w:hAnsi="Nirmala UI" w:cs="Nirmala UI"/>
+          <w:color w:val="6C6C6C"/>
+          <w:sz w:val="24"/>
+          <w:szCs w:val="24"/>
+        </w:rPr>
+        <w:t>তুমি</w:t>
+      </w:r>
+      <w:proofErr w:type="spellEnd"/>
+      <w:r>
+        <w:rPr>
+          <w:rFonts w:ascii="Poppins" w:eastAsia="Times New Roman" w:hAnsi="Poppins" w:cs="Times New Roman"/>
+          <w:color w:val="6C6C6C"/>
+          <w:sz w:val="24"/>
+          <w:szCs w:val="24"/>
+        </w:rPr>
+        <w:t xml:space="preserve"> </w:t>
+      </w:r>
+      <w:proofErr w:type="spellStart"/>
+      <w:r>
+        <w:rPr>
+          <w:rFonts w:ascii="Nirmala UI" w:eastAsia="Times New Roman" w:hAnsi="Nirmala UI" w:cs="Nirmala UI"/>
+          <w:color w:val="6C6C6C"/>
+          <w:sz w:val="24"/>
+          <w:szCs w:val="24"/>
+        </w:rPr>
+        <w:t>এতদিন</w:t>
+      </w:r>
+      <w:proofErr w:type="spellEnd"/>
+      <w:r>
+        <w:rPr>
+          <w:rFonts w:ascii="Poppins" w:eastAsia="Times New Roman" w:hAnsi="Poppins" w:cs="Times New Roman"/>
+          <w:color w:val="6C6C6C"/>
+          <w:sz w:val="24"/>
+          <w:szCs w:val="24"/>
+        </w:rPr>
+        <w:t xml:space="preserve"> </w:t>
+      </w:r>
+      <w:proofErr w:type="spellStart"/>
+      <w:r>
+        <w:rPr>
+          <w:rFonts w:ascii="Nirmala UI" w:eastAsia="Times New Roman" w:hAnsi="Nirmala UI" w:cs="Nirmala UI"/>
+          <w:color w:val="6C6C6C"/>
+          <w:sz w:val="24"/>
+          <w:szCs w:val="24"/>
+        </w:rPr>
+        <w:t>পর্যন্ত</w:t>
+      </w:r>
+      <w:proofErr w:type="spellEnd"/>
+      <w:r>
+        <w:rPr>
+          <w:rFonts w:ascii="Poppins" w:eastAsia="Times New Roman" w:hAnsi="Poppins" w:cs="Times New Roman"/>
+          <w:color w:val="6C6C6C"/>
+          <w:sz w:val="24"/>
+          <w:szCs w:val="24"/>
+        </w:rPr>
+        <w:t xml:space="preserve"> </w:t>
+      </w:r>
+      <w:proofErr w:type="spellStart"/>
+      <w:r>
+        <w:rPr>
+          <w:rFonts w:ascii="Nirmala UI" w:eastAsia="Times New Roman" w:hAnsi="Nirmala UI" w:cs="Nirmala UI"/>
+          <w:color w:val="6C6C6C"/>
+          <w:sz w:val="24"/>
+          <w:szCs w:val="24"/>
+        </w:rPr>
+        <w:t>যে</w:t>
+      </w:r>
+      <w:proofErr w:type="spellEnd"/>
+      <w:r>
+        <w:rPr>
+          <w:rFonts w:ascii="Poppins" w:eastAsia="Times New Roman" w:hAnsi="Poppins" w:cs="Times New Roman"/>
+          <w:color w:val="6C6C6C"/>
+          <w:sz w:val="24"/>
+          <w:szCs w:val="24"/>
+        </w:rPr>
+        <w:t xml:space="preserve"> </w:t>
+      </w:r>
+      <w:proofErr w:type="spellStart"/>
+      <w:r>
+        <w:rPr>
+          <w:rFonts w:ascii="Nirmala UI" w:eastAsia="Times New Roman" w:hAnsi="Nirmala UI" w:cs="Nirmala UI"/>
+          <w:color w:val="6C6C6C"/>
+          <w:sz w:val="24"/>
+          <w:szCs w:val="24"/>
+        </w:rPr>
+        <w:t>যে</w:t>
+      </w:r>
+      <w:proofErr w:type="spellEnd"/>
+      <w:r>
+        <w:rPr>
+          <w:rFonts w:ascii="Poppins" w:eastAsia="Times New Roman" w:hAnsi="Poppins" w:cs="Times New Roman"/>
+          <w:color w:val="6C6C6C"/>
+          <w:sz w:val="24"/>
+          <w:szCs w:val="24"/>
+        </w:rPr>
+        <w:t xml:space="preserve"> </w:t>
+      </w:r>
+      <w:proofErr w:type="spellStart"/>
+      <w:r>
+        <w:rPr>
+          <w:rFonts w:ascii="Nirmala UI" w:eastAsia="Times New Roman" w:hAnsi="Nirmala UI" w:cs="Nirmala UI"/>
+          <w:color w:val="6C6C6C"/>
+          <w:sz w:val="24"/>
+          <w:szCs w:val="24"/>
+        </w:rPr>
+        <w:t>মডেলের</w:t>
+      </w:r>
+      <w:proofErr w:type="spellEnd"/>
+      <w:r>
+        <w:rPr>
+          <w:rFonts w:ascii="Poppins" w:eastAsia="Times New Roman" w:hAnsi="Poppins" w:cs="Times New Roman"/>
+          <w:color w:val="6C6C6C"/>
+          <w:sz w:val="24"/>
+          <w:szCs w:val="24"/>
+        </w:rPr>
+        <w:t xml:space="preserve"> </w:t>
+      </w:r>
+      <w:proofErr w:type="spellStart"/>
+      <w:r>
+        <w:rPr>
+          <w:rFonts w:ascii="Nirmala UI" w:eastAsia="Times New Roman" w:hAnsi="Nirmala UI" w:cs="Nirmala UI"/>
+          <w:color w:val="6C6C6C"/>
+          <w:sz w:val="24"/>
+          <w:szCs w:val="24"/>
+        </w:rPr>
+        <w:t>মোবাইল</w:t>
+      </w:r>
+      <w:proofErr w:type="spellEnd"/>
+      <w:r>
+        <w:rPr>
+          <w:rFonts w:ascii="Poppins" w:eastAsia="Times New Roman" w:hAnsi="Poppins" w:cs="Times New Roman"/>
+          <w:color w:val="6C6C6C"/>
+          <w:sz w:val="24"/>
+          <w:szCs w:val="24"/>
+        </w:rPr>
+        <w:t xml:space="preserve"> </w:t>
+      </w:r>
+      <w:proofErr w:type="spellStart"/>
+      <w:r>
+        <w:rPr>
+          <w:rFonts w:ascii="Nirmala UI" w:eastAsia="Times New Roman" w:hAnsi="Nirmala UI" w:cs="Nirmala UI"/>
+          <w:color w:val="6C6C6C"/>
+          <w:sz w:val="24"/>
+          <w:szCs w:val="24"/>
+        </w:rPr>
+        <w:t>ফোন</w:t>
+      </w:r>
+      <w:proofErr w:type="spellEnd"/>
+      <w:r>
+        <w:rPr>
+          <w:rFonts w:ascii="Poppins" w:eastAsia="Times New Roman" w:hAnsi="Poppins" w:cs="Times New Roman"/>
+          <w:color w:val="6C6C6C"/>
+          <w:sz w:val="24"/>
+          <w:szCs w:val="24"/>
+        </w:rPr>
+        <w:t xml:space="preserve"> </w:t>
+      </w:r>
+      <w:proofErr w:type="spellStart"/>
+      <w:r>
+        <w:rPr>
+          <w:rFonts w:ascii="Nirmala UI" w:eastAsia="Times New Roman" w:hAnsi="Nirmala UI" w:cs="Nirmala UI"/>
+          <w:color w:val="6C6C6C"/>
+          <w:sz w:val="24"/>
+          <w:szCs w:val="24"/>
+        </w:rPr>
+        <w:t>ইউজ</w:t>
+      </w:r>
+      <w:proofErr w:type="spellEnd"/>
+      <w:r>
+        <w:rPr>
+          <w:rFonts w:ascii="Poppins" w:eastAsia="Times New Roman" w:hAnsi="Poppins" w:cs="Times New Roman"/>
+          <w:color w:val="6C6C6C"/>
+          <w:sz w:val="24"/>
+          <w:szCs w:val="24"/>
+        </w:rPr>
+        <w:t xml:space="preserve"> </w:t>
+      </w:r>
+      <w:proofErr w:type="spellStart"/>
+      <w:r>
+        <w:rPr>
+          <w:rFonts w:ascii="Nirmala UI" w:eastAsia="Times New Roman" w:hAnsi="Nirmala UI" w:cs="Nirmala UI"/>
+          <w:color w:val="6C6C6C"/>
+          <w:sz w:val="24"/>
+          <w:szCs w:val="24"/>
+        </w:rPr>
+        <w:t>করেছো</w:t>
+      </w:r>
+      <w:proofErr w:type="spellEnd"/>
+      <w:r>
+        <w:rPr>
+          <w:rFonts w:ascii="Poppins" w:eastAsia="Times New Roman" w:hAnsi="Poppins" w:cs="Times New Roman"/>
+          <w:color w:val="6C6C6C"/>
+          <w:sz w:val="24"/>
+          <w:szCs w:val="24"/>
+        </w:rPr>
+        <w:t xml:space="preserve"> </w:t>
+      </w:r>
+      <w:proofErr w:type="spellStart"/>
+      <w:r>
+        <w:rPr>
+          <w:rFonts w:ascii="Nirmala UI" w:eastAsia="Times New Roman" w:hAnsi="Nirmala UI" w:cs="Nirmala UI"/>
+          <w:color w:val="6C6C6C"/>
+          <w:sz w:val="24"/>
+          <w:szCs w:val="24"/>
+        </w:rPr>
+        <w:t>সেগুলার</w:t>
+      </w:r>
+      <w:proofErr w:type="spellEnd"/>
+      <w:r>
+        <w:rPr>
+          <w:rFonts w:ascii="Poppins" w:eastAsia="Times New Roman" w:hAnsi="Poppins" w:cs="Times New Roman"/>
+          <w:color w:val="6C6C6C"/>
+          <w:sz w:val="24"/>
+          <w:szCs w:val="24"/>
+        </w:rPr>
+        <w:t xml:space="preserve"> </w:t>
+      </w:r>
+      <w:proofErr w:type="spellStart"/>
+      <w:r>
+        <w:rPr>
+          <w:rFonts w:ascii="Nirmala UI" w:eastAsia="Times New Roman" w:hAnsi="Nirmala UI" w:cs="Nirmala UI"/>
+          <w:color w:val="6C6C6C"/>
+          <w:sz w:val="24"/>
+          <w:szCs w:val="24"/>
+        </w:rPr>
+        <w:t>নাম</w:t>
+      </w:r>
+      <w:proofErr w:type="spellEnd"/>
+      <w:r>
+        <w:rPr>
+          <w:rFonts w:ascii="Poppins" w:eastAsia="Times New Roman" w:hAnsi="Poppins" w:cs="Times New Roman"/>
+          <w:color w:val="6C6C6C"/>
+          <w:sz w:val="24"/>
+          <w:szCs w:val="24"/>
+        </w:rPr>
+        <w:t xml:space="preserve"> </w:t>
+      </w:r>
+      <w:proofErr w:type="spellStart"/>
+      <w:r>
+        <w:rPr>
+          <w:rFonts w:ascii="Nirmala UI" w:eastAsia="Times New Roman" w:hAnsi="Nirmala UI" w:cs="Nirmala UI"/>
+          <w:color w:val="6C6C6C"/>
+          <w:sz w:val="24"/>
+          <w:szCs w:val="24"/>
+        </w:rPr>
+        <w:t>দিয়ে</w:t>
+      </w:r>
+      <w:proofErr w:type="spellEnd"/>
+      <w:r>
+        <w:rPr>
+          <w:rFonts w:ascii="Poppins" w:eastAsia="Times New Roman" w:hAnsi="Poppins" w:cs="Times New Roman"/>
+          <w:color w:val="6C6C6C"/>
+          <w:sz w:val="24"/>
+          <w:szCs w:val="24"/>
+        </w:rPr>
+        <w:t xml:space="preserve"> </w:t>
+      </w:r>
+      <w:proofErr w:type="spellStart"/>
+      <w:r>
+        <w:rPr>
+          <w:rFonts w:ascii="Nirmala UI" w:eastAsia="Times New Roman" w:hAnsi="Nirmala UI" w:cs="Nirmala UI"/>
+          <w:color w:val="6C6C6C"/>
+          <w:sz w:val="24"/>
+          <w:szCs w:val="24"/>
+        </w:rPr>
+        <w:t>একটা</w:t>
+      </w:r>
+      <w:proofErr w:type="spellEnd"/>
+      <w:r>
+        <w:rPr>
+          <w:rFonts w:ascii="Poppins" w:eastAsia="Times New Roman" w:hAnsi="Poppins" w:cs="Times New Roman"/>
+          <w:color w:val="6C6C6C"/>
+          <w:sz w:val="24"/>
+          <w:szCs w:val="24"/>
+        </w:rPr>
+        <w:t xml:space="preserve"> array </w:t>
+      </w:r>
+      <w:proofErr w:type="spellStart"/>
+      <w:r>
+        <w:rPr>
+          <w:rFonts w:ascii="Nirmala UI" w:eastAsia="Times New Roman" w:hAnsi="Nirmala UI" w:cs="Nirmala UI"/>
+          <w:color w:val="6C6C6C"/>
+          <w:sz w:val="24"/>
+          <w:szCs w:val="24"/>
+        </w:rPr>
+        <w:t>বানাও</w:t>
+      </w:r>
+      <w:proofErr w:type="spellEnd"/>
+      <w:r>
+        <w:rPr>
+          <w:rFonts w:ascii="Nirmala UI" w:eastAsia="Times New Roman" w:hAnsi="Nirmala UI" w:cs="Nirmala UI"/>
+          <w:color w:val="6C6C6C"/>
+          <w:sz w:val="24"/>
+          <w:szCs w:val="24"/>
+        </w:rPr>
+        <w:t>।</w:t>
+      </w:r>
+      <w:r>
+        <w:rPr>
+          <w:rFonts w:ascii="Poppins" w:eastAsia="Times New Roman" w:hAnsi="Poppins" w:cs="Times New Roman"/>
+          <w:color w:val="6C6C6C"/>
+          <w:sz w:val="24"/>
+          <w:szCs w:val="24"/>
+        </w:rPr>
+        <w:t xml:space="preserve"> </w:t>
+      </w:r>
+      <w:proofErr w:type="spellStart"/>
+      <w:r>
+        <w:rPr>
+          <w:rFonts w:ascii="Nirmala UI" w:eastAsia="Times New Roman" w:hAnsi="Nirmala UI" w:cs="Nirmala UI"/>
+          <w:color w:val="6C6C6C"/>
+          <w:sz w:val="24"/>
+          <w:szCs w:val="24"/>
+        </w:rPr>
+        <w:t>তারপর</w:t>
+      </w:r>
+      <w:proofErr w:type="spellEnd"/>
+      <w:r>
+        <w:rPr>
+          <w:rFonts w:ascii="Poppins" w:eastAsia="Times New Roman" w:hAnsi="Poppins" w:cs="Times New Roman"/>
+          <w:color w:val="6C6C6C"/>
+          <w:sz w:val="24"/>
+          <w:szCs w:val="24"/>
+        </w:rPr>
+        <w:t xml:space="preserve"> </w:t>
+      </w:r>
+      <w:proofErr w:type="spellStart"/>
+      <w:r>
+        <w:rPr>
+          <w:rFonts w:ascii="Nirmala UI" w:eastAsia="Times New Roman" w:hAnsi="Nirmala UI" w:cs="Nirmala UI"/>
+          <w:color w:val="6C6C6C"/>
+          <w:sz w:val="24"/>
+          <w:szCs w:val="24"/>
+        </w:rPr>
+        <w:t>একটা</w:t>
+      </w:r>
+      <w:proofErr w:type="spellEnd"/>
+      <w:r>
+        <w:rPr>
+          <w:rFonts w:ascii="Poppins" w:eastAsia="Times New Roman" w:hAnsi="Poppins" w:cs="Times New Roman"/>
+          <w:color w:val="6C6C6C"/>
+          <w:sz w:val="24"/>
+          <w:szCs w:val="24"/>
+        </w:rPr>
+        <w:t xml:space="preserve"> while </w:t>
+      </w:r>
+      <w:proofErr w:type="spellStart"/>
+      <w:r>
+        <w:rPr>
+          <w:rFonts w:ascii="Nirmala UI" w:eastAsia="Times New Roman" w:hAnsi="Nirmala UI" w:cs="Nirmala UI"/>
+          <w:color w:val="6C6C6C"/>
+          <w:sz w:val="24"/>
+          <w:szCs w:val="24"/>
+        </w:rPr>
+        <w:t>লুপ</w:t>
+      </w:r>
+      <w:proofErr w:type="spellEnd"/>
+      <w:r>
+        <w:rPr>
+          <w:rFonts w:ascii="Poppins" w:eastAsia="Times New Roman" w:hAnsi="Poppins" w:cs="Times New Roman"/>
+          <w:color w:val="6C6C6C"/>
+          <w:sz w:val="24"/>
+          <w:szCs w:val="24"/>
+        </w:rPr>
+        <w:t xml:space="preserve"> </w:t>
+      </w:r>
+      <w:proofErr w:type="spellStart"/>
+      <w:r>
+        <w:rPr>
+          <w:rFonts w:ascii="Nirmala UI" w:eastAsia="Times New Roman" w:hAnsi="Nirmala UI" w:cs="Nirmala UI"/>
+          <w:color w:val="6C6C6C"/>
+          <w:sz w:val="24"/>
+          <w:szCs w:val="24"/>
+        </w:rPr>
+        <w:t>দিয়ে</w:t>
+      </w:r>
+      <w:proofErr w:type="spellEnd"/>
+      <w:r>
+        <w:rPr>
+          <w:rFonts w:ascii="Poppins" w:eastAsia="Times New Roman" w:hAnsi="Poppins" w:cs="Times New Roman"/>
+          <w:color w:val="6C6C6C"/>
+          <w:sz w:val="24"/>
+          <w:szCs w:val="24"/>
+        </w:rPr>
+        <w:t xml:space="preserve"> </w:t>
+      </w:r>
+      <w:proofErr w:type="spellStart"/>
+      <w:r>
+        <w:rPr>
+          <w:rFonts w:ascii="Nirmala UI" w:eastAsia="Times New Roman" w:hAnsi="Nirmala UI" w:cs="Nirmala UI"/>
+          <w:color w:val="6C6C6C"/>
+          <w:sz w:val="24"/>
+          <w:szCs w:val="24"/>
+        </w:rPr>
+        <w:t>সেই</w:t>
+      </w:r>
+      <w:proofErr w:type="spellEnd"/>
+      <w:r>
+        <w:rPr>
+          <w:rFonts w:ascii="Poppins" w:eastAsia="Times New Roman" w:hAnsi="Poppins" w:cs="Times New Roman"/>
+          <w:color w:val="6C6C6C"/>
+          <w:sz w:val="24"/>
+          <w:szCs w:val="24"/>
+        </w:rPr>
+        <w:t xml:space="preserve"> array </w:t>
+      </w:r>
+      <w:proofErr w:type="spellStart"/>
+      <w:r>
+        <w:rPr>
+          <w:rFonts w:ascii="Nirmala UI" w:eastAsia="Times New Roman" w:hAnsi="Nirmala UI" w:cs="Nirmala UI"/>
+          <w:color w:val="6C6C6C"/>
+          <w:sz w:val="24"/>
+          <w:szCs w:val="24"/>
+        </w:rPr>
+        <w:t>এর</w:t>
+      </w:r>
+      <w:proofErr w:type="spellEnd"/>
+      <w:r>
+        <w:rPr>
+          <w:rFonts w:ascii="Poppins" w:eastAsia="Times New Roman" w:hAnsi="Poppins" w:cs="Times New Roman"/>
+          <w:color w:val="6C6C6C"/>
+          <w:sz w:val="24"/>
+          <w:szCs w:val="24"/>
+        </w:rPr>
+        <w:t xml:space="preserve"> </w:t>
+      </w:r>
+      <w:proofErr w:type="spellStart"/>
+      <w:r>
+        <w:rPr>
+          <w:rFonts w:ascii="Nirmala UI" w:eastAsia="Times New Roman" w:hAnsi="Nirmala UI" w:cs="Nirmala UI"/>
+          <w:color w:val="6C6C6C"/>
+          <w:sz w:val="24"/>
+          <w:szCs w:val="24"/>
+        </w:rPr>
+        <w:t>উপাদান</w:t>
+      </w:r>
+      <w:proofErr w:type="spellEnd"/>
+      <w:r>
+        <w:rPr>
+          <w:rFonts w:ascii="Poppins" w:eastAsia="Times New Roman" w:hAnsi="Poppins" w:cs="Times New Roman"/>
+          <w:color w:val="6C6C6C"/>
+          <w:sz w:val="24"/>
+          <w:szCs w:val="24"/>
+        </w:rPr>
+        <w:t xml:space="preserve"> </w:t>
+      </w:r>
+      <w:proofErr w:type="spellStart"/>
+      <w:r>
+        <w:rPr>
+          <w:rFonts w:ascii="Nirmala UI" w:eastAsia="Times New Roman" w:hAnsi="Nirmala UI" w:cs="Nirmala UI"/>
+          <w:color w:val="6C6C6C"/>
+          <w:sz w:val="24"/>
+          <w:szCs w:val="24"/>
+        </w:rPr>
+        <w:t>গুলা</w:t>
+      </w:r>
+      <w:proofErr w:type="spellEnd"/>
+      <w:r>
+        <w:rPr>
+          <w:rFonts w:ascii="Poppins" w:eastAsia="Times New Roman" w:hAnsi="Poppins" w:cs="Times New Roman"/>
+          <w:color w:val="6C6C6C"/>
+          <w:sz w:val="24"/>
+          <w:szCs w:val="24"/>
+        </w:rPr>
+        <w:t xml:space="preserve"> </w:t>
+      </w:r>
+      <w:proofErr w:type="spellStart"/>
+      <w:r>
+        <w:rPr>
+          <w:rFonts w:ascii="Nirmala UI" w:eastAsia="Times New Roman" w:hAnsi="Nirmala UI" w:cs="Nirmala UI"/>
+          <w:color w:val="6C6C6C"/>
+          <w:sz w:val="24"/>
+          <w:szCs w:val="24"/>
+        </w:rPr>
+        <w:t>একটা</w:t>
+      </w:r>
+      <w:proofErr w:type="spellEnd"/>
+      <w:r>
+        <w:rPr>
+          <w:rFonts w:ascii="Poppins" w:eastAsia="Times New Roman" w:hAnsi="Poppins" w:cs="Times New Roman"/>
+          <w:color w:val="6C6C6C"/>
+          <w:sz w:val="24"/>
+          <w:szCs w:val="24"/>
+        </w:rPr>
+        <w:t xml:space="preserve"> </w:t>
+      </w:r>
+      <w:proofErr w:type="spellStart"/>
+      <w:r>
+        <w:rPr>
+          <w:rFonts w:ascii="Nirmala UI" w:eastAsia="Times New Roman" w:hAnsi="Nirmala UI" w:cs="Nirmala UI"/>
+          <w:color w:val="6C6C6C"/>
+          <w:sz w:val="24"/>
+          <w:szCs w:val="24"/>
+        </w:rPr>
+        <w:t>একটা</w:t>
+      </w:r>
+      <w:proofErr w:type="spellEnd"/>
+      <w:r>
+        <w:rPr>
+          <w:rFonts w:ascii="Poppins" w:eastAsia="Times New Roman" w:hAnsi="Poppins" w:cs="Times New Roman"/>
+          <w:color w:val="6C6C6C"/>
+          <w:sz w:val="24"/>
+          <w:szCs w:val="24"/>
+        </w:rPr>
+        <w:t xml:space="preserve"> </w:t>
+      </w:r>
+      <w:proofErr w:type="spellStart"/>
+      <w:r>
+        <w:rPr>
+          <w:rFonts w:ascii="Nirmala UI" w:eastAsia="Times New Roman" w:hAnsi="Nirmala UI" w:cs="Nirmala UI"/>
+          <w:color w:val="6C6C6C"/>
+          <w:sz w:val="24"/>
+          <w:szCs w:val="24"/>
+        </w:rPr>
+        <w:t>করে</w:t>
+      </w:r>
+      <w:proofErr w:type="spellEnd"/>
+      <w:r>
+        <w:rPr>
+          <w:rFonts w:ascii="Poppins" w:eastAsia="Times New Roman" w:hAnsi="Poppins" w:cs="Times New Roman"/>
+          <w:color w:val="6C6C6C"/>
+          <w:sz w:val="24"/>
+          <w:szCs w:val="24"/>
+        </w:rPr>
+        <w:t xml:space="preserve"> </w:t>
+      </w:r>
+      <w:proofErr w:type="spellStart"/>
+      <w:r>
+        <w:rPr>
+          <w:rFonts w:ascii="Nirmala UI" w:eastAsia="Times New Roman" w:hAnsi="Nirmala UI" w:cs="Nirmala UI"/>
+          <w:color w:val="6C6C6C"/>
+          <w:sz w:val="24"/>
+          <w:szCs w:val="24"/>
+        </w:rPr>
+        <w:t>আউটপুট</w:t>
+      </w:r>
+      <w:proofErr w:type="spellEnd"/>
+      <w:r>
+        <w:rPr>
+          <w:rFonts w:ascii="Poppins" w:eastAsia="Times New Roman" w:hAnsi="Poppins" w:cs="Times New Roman"/>
+          <w:color w:val="6C6C6C"/>
+          <w:sz w:val="24"/>
+          <w:szCs w:val="24"/>
+        </w:rPr>
+        <w:t xml:space="preserve"> </w:t>
+      </w:r>
+      <w:proofErr w:type="spellStart"/>
+      <w:r>
+        <w:rPr>
+          <w:rFonts w:ascii="Nirmala UI" w:eastAsia="Times New Roman" w:hAnsi="Nirmala UI" w:cs="Nirmala UI"/>
+          <w:color w:val="6C6C6C"/>
+          <w:sz w:val="24"/>
+          <w:szCs w:val="24"/>
+        </w:rPr>
+        <w:t>হিসেবে</w:t>
+      </w:r>
+      <w:proofErr w:type="spellEnd"/>
+      <w:r>
+        <w:rPr>
+          <w:rFonts w:ascii="Poppins" w:eastAsia="Times New Roman" w:hAnsi="Poppins" w:cs="Times New Roman"/>
+          <w:color w:val="6C6C6C"/>
+          <w:sz w:val="24"/>
+          <w:szCs w:val="24"/>
+        </w:rPr>
+        <w:t xml:space="preserve"> </w:t>
+      </w:r>
+      <w:proofErr w:type="spellStart"/>
+      <w:r>
+        <w:rPr>
+          <w:rFonts w:ascii="Nirmala UI" w:eastAsia="Times New Roman" w:hAnsi="Nirmala UI" w:cs="Nirmala UI"/>
+          <w:color w:val="6C6C6C"/>
+          <w:sz w:val="24"/>
+          <w:szCs w:val="24"/>
+        </w:rPr>
+        <w:t>দেখাও</w:t>
+      </w:r>
+      <w:proofErr w:type="spellEnd"/>
+      <w:r>
+        <w:rPr>
+          <w:rFonts w:ascii="Times New Roman" w:eastAsia="Times New Roman" w:hAnsi="Times New Roman" w:cs="Times New Roman"/>
+          <w:color w:val="6C6C6C"/>
+          <w:sz w:val="24"/>
+          <w:szCs w:val="24"/>
+        </w:rPr>
+        <w:t> </w:t>
+      </w:r>
+    </w:p>
+    <w:bookmarkEnd w:id="0"/>
+    <w:p>
+      <w:pPr>
+        <w:shd w:val="clear" w:color="auto" w:fill="FFFFFF"/>
+        <w:spacing w:after="100" w:afterAutospacing="1" w:line="360" w:lineRule="atLeast"/>
+        <w:rPr>
+          <w:rFonts w:ascii="Poppins" w:eastAsia="Times New Roman" w:hAnsi="Poppins" w:cs="Times New Roman"/>
+          <w:color w:val="6C6C6C"/>
+          <w:sz w:val="24"/>
+          <w:szCs w:val="24"/>
+        </w:rPr>
+      </w:pPr>
       <w:r>
         <w:rPr>
           <w:rFonts w:ascii="Nirmala UI" w:eastAsia="Times New Roman" w:hAnsi="Nirmala UI" w:cs="Nirmala UI"/>
@@ -17748,6 +17806,7 @@
           <w:sz w:val="24"/>
           <w:szCs w:val="24"/>
         </w:rPr>
+        <w:lastRenderedPageBreak/>
         <w:t>সাথে</w:t>
       </w:r>
       <w:proofErr w:type="spellEnd"/>

</xml_diff>